<commit_message>
after 2020-06-04 call revision
</commit_message>
<xml_diff>
--- a/pandoc/word/home.docx
+++ b/pandoc/word/home.docx
@@ -1009,11 +1009,11 @@
           <w:rPr>
             <w:rStyle w:val="Collegamentoipertestuale"/>
           </w:rPr>
-          <w:t>Metodologia</w:t>
+          <w:t>Questa pagina</w:t>
         </w:r>
       </w:hyperlink>
       <w:r>
-        <w:t xml:space="preserve"> – descrive l’approccio metodologico seguito e come leggere questa guida.</w:t>
+        <w:t xml:space="preserve"> – definisce il contesto di questa guida</w:t>
       </w:r>
     </w:p>
     <w:p>
@@ -1024,11 +1024,9 @@
           <w:numId w:val="5"/>
         </w:numPr>
       </w:pPr>
-      <w:hyperlink r:id="rId15" w:history="1">
-        <w:r>
-          <w:t>Background</w:t>
-        </w:r>
-      </w:hyperlink>
+      <w:r>
+        <w:t>Background</w:t>
+      </w:r>
       <w:r>
         <w:t xml:space="preserve"> </w:t>
       </w:r>
@@ -1036,7 +1034,7 @@
         <w:t xml:space="preserve">- </w:t>
       </w:r>
       <w:r>
-        <w:t xml:space="preserve">fornisce il contesto per questa guida e le informazioni che gli implementatori dovrebbero conoscere prima di leggere il resto dell'IG. </w:t>
+        <w:t xml:space="preserve">fornisce le informazioni che gli implementatori dovrebbero conoscere prima di leggere il resto dell'IG. </w:t>
       </w:r>
       <w:r>
         <w:t>Include due pagine:</w:t>
@@ -1050,11 +1048,58 @@
           <w:numId w:val="5"/>
         </w:numPr>
       </w:pPr>
-      <w:r>
-        <w:t>Principi e disegno</w:t>
-      </w:r>
-      <w:r>
-        <w:t>.</w:t>
+      <w:hyperlink r:id="rId15" w:history="1">
+        <w:r>
+          <w:rPr>
+            <w:rStyle w:val="Collegamentoipertestuale"/>
+          </w:rPr>
+          <w:t>Metodologia</w:t>
+        </w:r>
+      </w:hyperlink>
+      <w:r>
+        <w:t xml:space="preserve"> – descrive l’approccio metodologico seguito.</w:t>
+      </w:r>
+    </w:p>
+    <w:p>
+      <w:pPr>
+        <w:pStyle w:val="Paragrafoelenco"/>
+        <w:numPr>
+          <w:ilvl w:val="1"/>
+          <w:numId w:val="5"/>
+        </w:numPr>
+      </w:pPr>
+      <w:hyperlink r:id="rId16" w:history="1">
+        <w:r>
+          <w:rPr>
+            <w:rStyle w:val="Collegamentoipertestuale"/>
+          </w:rPr>
+          <w:t>Principi e disegno</w:t>
+        </w:r>
+      </w:hyperlink>
+      <w:r>
+        <w:t xml:space="preserve"> - definisce alcuni principi di disegno </w:t>
+      </w:r>
+      <w:r>
+        <w:t xml:space="preserve">e come </w:t>
+      </w:r>
+      <w:r>
+        <w:t xml:space="preserve">interpretare correttamente alcuni elementi usati nei profili (e.g. </w:t>
+      </w:r>
+      <w:proofErr w:type="spellStart"/>
+      <w:r>
+        <w:t>mustSupport</w:t>
+      </w:r>
+      <w:proofErr w:type="spellEnd"/>
+      <w:r>
+        <w:t xml:space="preserve">, </w:t>
+      </w:r>
+      <w:proofErr w:type="spellStart"/>
+      <w:r>
+        <w:t>slicing</w:t>
+      </w:r>
+      <w:proofErr w:type="spellEnd"/>
+      <w:r>
+        <w:t>)</w:t>
       </w:r>
     </w:p>
     <w:p>
@@ -1065,31 +1110,13 @@
           <w:numId w:val="5"/>
         </w:numPr>
       </w:pPr>
-      <w:hyperlink r:id="rId16" w:history="1">
+      <w:hyperlink r:id="rId17" w:history="1">
         <w:r>
-          <w:t>Specifiche di dettaglio</w:t>
+          <w:t>Indice Artefatti</w:t>
         </w:r>
       </w:hyperlink>
       <w:r>
-        <w:t> </w:t>
-      </w:r>
-      <w:r>
-        <w:t>–</w:t>
-      </w:r>
-      <w:r>
-        <w:t xml:space="preserve"> </w:t>
-      </w:r>
-      <w:r>
-        <w:t>fornisce</w:t>
-      </w:r>
-      <w:r>
-        <w:t xml:space="preserve"> dettagli </w:t>
-      </w:r>
-      <w:r>
-        <w:t>tecnici</w:t>
-      </w:r>
-      <w:r>
-        <w:t xml:space="preserve"> necessari per gli implementatori. (Questa parte potrebbe includere più pagine).</w:t>
+        <w:t> – lista tutti gli artefatti FHIR inclusi in questa guida</w:t>
       </w:r>
     </w:p>
     <w:p>
@@ -1100,13 +1127,16 @@
           <w:numId w:val="5"/>
         </w:numPr>
       </w:pPr>
-      <w:hyperlink r:id="rId17" w:history="1">
+      <w:hyperlink r:id="rId18" w:history="1">
         <w:r>
-          <w:t>Indice Artefatti</w:t>
+          <w:t>Downloads</w:t>
         </w:r>
       </w:hyperlink>
       <w:r>
-        <w:t> – lista tutti gli artefatti FHIR inclusi in questa guida</w:t>
+        <w:t xml:space="preserve"> - </w:t>
+      </w:r>
+      <w:r>
+        <w:t>consente di scaricare una copia di questa guida ed altre informazioni utili</w:t>
       </w:r>
     </w:p>
     <w:p>
@@ -1117,17 +1147,28 @@
           <w:numId w:val="5"/>
         </w:numPr>
       </w:pPr>
-      <w:hyperlink r:id="rId18" w:history="1">
+      <w:hyperlink r:id="rId19" w:history="1">
         <w:r>
-          <w:t>Downloads</w:t>
+          <w:rPr>
+            <w:rStyle w:val="Collegamentoipertestuale"/>
+          </w:rPr>
+          <w:t>Copyright</w:t>
         </w:r>
       </w:hyperlink>
       <w:r>
-        <w:t xml:space="preserve"> - </w:t>
-      </w:r>
-      <w:r>
-        <w:t>consente di scaricare una copia di questa guida ed altre informazioni utili</w:t>
-      </w:r>
+        <w:t xml:space="preserve"> – specifica le c</w:t>
+      </w:r>
+      <w:r>
+        <w:t>ondizioni d’uso</w:t>
+      </w:r>
+      <w:r>
+        <w:t xml:space="preserve"> di questa guida e di alcune terminologie referenziate</w:t>
+      </w:r>
+    </w:p>
+    <w:p>
+      <w:pPr>
+        <w:pStyle w:val="Paragrafoelenco"/>
+      </w:pPr>
     </w:p>
     <w:p>
       <w:pPr>
@@ -1166,9 +1207,10 @@
         <w:tblLook w:val="04A0" w:firstRow="1" w:lastRow="0" w:firstColumn="1" w:lastColumn="0" w:noHBand="0" w:noVBand="1"/>
       </w:tblPr>
       <w:tblGrid>
-        <w:gridCol w:w="2405"/>
-        <w:gridCol w:w="3402"/>
-        <w:gridCol w:w="3821"/>
+        <w:gridCol w:w="1886"/>
+        <w:gridCol w:w="2099"/>
+        <w:gridCol w:w="2745"/>
+        <w:gridCol w:w="2898"/>
       </w:tblGrid>
       <w:tr>
         <w:trPr>
@@ -1177,7 +1219,7 @@
         <w:tc>
           <w:tcPr>
             <w:cnfStyle w:val="001000000000" w:firstRow="0" w:lastRow="0" w:firstColumn="1" w:lastColumn="0" w:oddVBand="0" w:evenVBand="0" w:oddHBand="0" w:evenHBand="0" w:firstRowFirstColumn="0" w:firstRowLastColumn="0" w:lastRowFirstColumn="0" w:lastRowLastColumn="0"/>
-            <w:tcW w:w="2405" w:type="dxa"/>
+            <w:tcW w:w="1978" w:type="dxa"/>
           </w:tcPr>
           <w:p>
             <w:r>
@@ -1187,7 +1229,7 @@
         </w:tc>
         <w:tc>
           <w:tcPr>
-            <w:tcW w:w="3402" w:type="dxa"/>
+            <w:tcW w:w="2307" w:type="dxa"/>
           </w:tcPr>
           <w:p>
             <w:pPr>
@@ -1200,7 +1242,7 @@
         </w:tc>
         <w:tc>
           <w:tcPr>
-            <w:tcW w:w="3821" w:type="dxa"/>
+            <w:tcW w:w="2963" w:type="dxa"/>
           </w:tcPr>
           <w:p>
             <w:pPr>
@@ -1208,6 +1250,19 @@
             </w:pPr>
             <w:r>
               <w:t>Organizzazione</w:t>
+            </w:r>
+          </w:p>
+        </w:tc>
+        <w:tc>
+          <w:tcPr>
+            <w:tcW w:w="2380" w:type="dxa"/>
+          </w:tcPr>
+          <w:p>
+            <w:pPr>
+              <w:cnfStyle w:val="100000000000" w:firstRow="1" w:lastRow="0" w:firstColumn="0" w:lastColumn="0" w:oddVBand="0" w:evenVBand="0" w:oddHBand="0" w:evenHBand="0" w:firstRowFirstColumn="0" w:firstRowLastColumn="0" w:lastRowFirstColumn="0" w:lastRowLastColumn="0"/>
+            </w:pPr>
+            <w:r>
+              <w:t>Contatto</w:t>
             </w:r>
           </w:p>
         </w:tc>
@@ -1216,7 +1271,7 @@
         <w:tc>
           <w:tcPr>
             <w:cnfStyle w:val="001000000000" w:firstRow="0" w:lastRow="0" w:firstColumn="1" w:lastColumn="0" w:oddVBand="0" w:evenVBand="0" w:oddHBand="0" w:evenHBand="0" w:firstRowFirstColumn="0" w:firstRowLastColumn="0" w:lastRowFirstColumn="0" w:lastRowLastColumn="0"/>
-            <w:tcW w:w="2405" w:type="dxa"/>
+            <w:tcW w:w="1978" w:type="dxa"/>
           </w:tcPr>
           <w:p>
             <w:r>
@@ -1226,7 +1281,7 @@
         </w:tc>
         <w:tc>
           <w:tcPr>
-            <w:tcW w:w="3402" w:type="dxa"/>
+            <w:tcW w:w="2307" w:type="dxa"/>
           </w:tcPr>
           <w:p>
             <w:pPr>
@@ -1239,7 +1294,7 @@
         </w:tc>
         <w:tc>
           <w:tcPr>
-            <w:tcW w:w="3821" w:type="dxa"/>
+            <w:tcW w:w="2963" w:type="dxa"/>
           </w:tcPr>
           <w:p>
             <w:pPr>
@@ -1247,6 +1302,27 @@
             </w:pPr>
             <w:r>
               <w:t>Consulente</w:t>
+            </w:r>
+          </w:p>
+        </w:tc>
+        <w:tc>
+          <w:tcPr>
+            <w:tcW w:w="2380" w:type="dxa"/>
+          </w:tcPr>
+          <w:p>
+            <w:pPr>
+              <w:cnfStyle w:val="000000000000" w:firstRow="0" w:lastRow="0" w:firstColumn="0" w:lastColumn="0" w:oddVBand="0" w:evenVBand="0" w:oddHBand="0" w:evenHBand="0" w:firstRowFirstColumn="0" w:firstRowLastColumn="0" w:lastRowFirstColumn="0" w:lastRowLastColumn="0"/>
+              <w:rPr>
+                <w:u w:val="single"/>
+                <w:lang w:val="en-US"/>
+              </w:rPr>
+            </w:pPr>
+            <w:r>
+              <w:rPr>
+                <w:u w:val="single"/>
+                <w:lang w:val="en-US"/>
+              </w:rPr>
+              <w:t>giorgio.cangioli_at_gmail.com</w:t>
             </w:r>
           </w:p>
         </w:tc>
@@ -1255,27 +1331,52 @@
         <w:tc>
           <w:tcPr>
             <w:cnfStyle w:val="001000000000" w:firstRow="0" w:lastRow="0" w:firstColumn="1" w:lastColumn="0" w:oddVBand="0" w:evenVBand="0" w:oddHBand="0" w:evenHBand="0" w:firstRowFirstColumn="0" w:firstRowLastColumn="0" w:lastRowFirstColumn="0" w:lastRowLastColumn="0"/>
-            <w:tcW w:w="2405" w:type="dxa"/>
+            <w:tcW w:w="1978" w:type="dxa"/>
           </w:tcPr>
-          <w:p/>
+          <w:p>
+            <w:pPr>
+              <w:rPr>
+                <w:lang w:val="en-US"/>
+              </w:rPr>
+            </w:pPr>
+          </w:p>
         </w:tc>
         <w:tc>
           <w:tcPr>
-            <w:tcW w:w="3402" w:type="dxa"/>
+            <w:tcW w:w="2307" w:type="dxa"/>
           </w:tcPr>
           <w:p>
             <w:pPr>
               <w:cnfStyle w:val="000000000000" w:firstRow="0" w:lastRow="0" w:firstColumn="0" w:lastColumn="0" w:oddVBand="0" w:evenVBand="0" w:oddHBand="0" w:evenHBand="0" w:firstRowFirstColumn="0" w:firstRowLastColumn="0" w:lastRowFirstColumn="0" w:lastRowLastColumn="0"/>
+              <w:rPr>
+                <w:lang w:val="en-US"/>
+              </w:rPr>
             </w:pPr>
           </w:p>
         </w:tc>
         <w:tc>
           <w:tcPr>
-            <w:tcW w:w="3821" w:type="dxa"/>
+            <w:tcW w:w="2963" w:type="dxa"/>
           </w:tcPr>
           <w:p>
             <w:pPr>
               <w:cnfStyle w:val="000000000000" w:firstRow="0" w:lastRow="0" w:firstColumn="0" w:lastColumn="0" w:oddVBand="0" w:evenVBand="0" w:oddHBand="0" w:evenHBand="0" w:firstRowFirstColumn="0" w:firstRowLastColumn="0" w:lastRowFirstColumn="0" w:lastRowLastColumn="0"/>
+              <w:rPr>
+                <w:lang w:val="en-US"/>
+              </w:rPr>
+            </w:pPr>
+          </w:p>
+        </w:tc>
+        <w:tc>
+          <w:tcPr>
+            <w:tcW w:w="2380" w:type="dxa"/>
+          </w:tcPr>
+          <w:p>
+            <w:pPr>
+              <w:cnfStyle w:val="000000000000" w:firstRow="0" w:lastRow="0" w:firstColumn="0" w:lastColumn="0" w:oddVBand="0" w:evenVBand="0" w:oddHBand="0" w:evenHBand="0" w:firstRowFirstColumn="0" w:firstRowLastColumn="0" w:lastRowFirstColumn="0" w:lastRowLastColumn="0"/>
+              <w:rPr>
+                <w:lang w:val="en-US"/>
+              </w:rPr>
             </w:pPr>
           </w:p>
         </w:tc>
@@ -1284,7 +1385,7 @@
         <w:tc>
           <w:tcPr>
             <w:cnfStyle w:val="001000000000" w:firstRow="0" w:lastRow="0" w:firstColumn="1" w:lastColumn="0" w:oddVBand="0" w:evenVBand="0" w:oddHBand="0" w:evenHBand="0" w:firstRowFirstColumn="0" w:firstRowLastColumn="0" w:lastRowFirstColumn="0" w:lastRowLastColumn="0"/>
-            <w:tcW w:w="2405" w:type="dxa"/>
+            <w:tcW w:w="1978" w:type="dxa"/>
           </w:tcPr>
           <w:p>
             <w:r>
@@ -1297,17 +1398,33 @@
         </w:tc>
         <w:tc>
           <w:tcPr>
-            <w:tcW w:w="3402" w:type="dxa"/>
+            <w:tcW w:w="2307" w:type="dxa"/>
           </w:tcPr>
           <w:p>
             <w:pPr>
               <w:cnfStyle w:val="000000000000" w:firstRow="0" w:lastRow="0" w:firstColumn="0" w:lastColumn="0" w:oddVBand="0" w:evenVBand="0" w:oddHBand="0" w:evenHBand="0" w:firstRowFirstColumn="0" w:firstRowLastColumn="0" w:lastRowFirstColumn="0" w:lastRowLastColumn="0"/>
             </w:pPr>
+            <w:r>
+              <w:t>Elena Vio</w:t>
+            </w:r>
           </w:p>
         </w:tc>
         <w:tc>
           <w:tcPr>
-            <w:tcW w:w="3821" w:type="dxa"/>
+            <w:tcW w:w="2963" w:type="dxa"/>
+          </w:tcPr>
+          <w:p>
+            <w:pPr>
+              <w:cnfStyle w:val="000000000000" w:firstRow="0" w:lastRow="0" w:firstColumn="0" w:lastColumn="0" w:oddVBand="0" w:evenVBand="0" w:oddHBand="0" w:evenHBand="0" w:firstRowFirstColumn="0" w:firstRowLastColumn="0" w:lastRowFirstColumn="0" w:lastRowLastColumn="0"/>
+            </w:pPr>
+            <w:r>
+              <w:t>Arsenàl.IT</w:t>
+            </w:r>
+          </w:p>
+        </w:tc>
+        <w:tc>
+          <w:tcPr>
+            <w:tcW w:w="2380" w:type="dxa"/>
           </w:tcPr>
           <w:p>
             <w:pPr>
@@ -1320,7 +1437,7 @@
         <w:tc>
           <w:tcPr>
             <w:cnfStyle w:val="001000000000" w:firstRow="0" w:lastRow="0" w:firstColumn="1" w:lastColumn="0" w:oddVBand="0" w:evenVBand="0" w:oddHBand="0" w:evenHBand="0" w:firstRowFirstColumn="0" w:firstRowLastColumn="0" w:lastRowFirstColumn="0" w:lastRowLastColumn="0"/>
-            <w:tcW w:w="2405" w:type="dxa"/>
+            <w:tcW w:w="1978" w:type="dxa"/>
           </w:tcPr>
           <w:p>
             <w:r>
@@ -1333,33 +1450,211 @@
         </w:tc>
         <w:tc>
           <w:tcPr>
-            <w:tcW w:w="3402" w:type="dxa"/>
+            <w:tcW w:w="2307" w:type="dxa"/>
           </w:tcPr>
           <w:p>
             <w:pPr>
               <w:cnfStyle w:val="000000000000" w:firstRow="0" w:lastRow="0" w:firstColumn="0" w:lastColumn="0" w:oddVBand="0" w:evenVBand="0" w:oddHBand="0" w:evenHBand="0" w:firstRowFirstColumn="0" w:firstRowLastColumn="0" w:lastRowFirstColumn="0" w:lastRowLastColumn="0"/>
             </w:pPr>
+            <w:r>
+              <w:t>Ivano Christian Tomainu</w:t>
+            </w:r>
           </w:p>
         </w:tc>
         <w:tc>
           <w:tcPr>
-            <w:tcW w:w="3821" w:type="dxa"/>
+            <w:tcW w:w="2963" w:type="dxa"/>
           </w:tcPr>
           <w:p>
             <w:pPr>
               <w:cnfStyle w:val="000000000000" w:firstRow="0" w:lastRow="0" w:firstColumn="0" w:lastColumn="0" w:oddVBand="0" w:evenVBand="0" w:oddHBand="0" w:evenHBand="0" w:firstRowFirstColumn="0" w:firstRowLastColumn="0" w:lastRowFirstColumn="0" w:lastRowLastColumn="0"/>
             </w:pPr>
+            <w:proofErr w:type="spellStart"/>
+            <w:r>
+              <w:t>Insiel</w:t>
+            </w:r>
+            <w:proofErr w:type="spellEnd"/>
+            <w:r>
+              <w:t xml:space="preserve"> S.p.A.</w:t>
+            </w:r>
+          </w:p>
+        </w:tc>
+        <w:tc>
+          <w:tcPr>
+            <w:tcW w:w="2380" w:type="dxa"/>
+          </w:tcPr>
+          <w:p>
+            <w:pPr>
+              <w:cnfStyle w:val="000000000000" w:firstRow="0" w:lastRow="0" w:firstColumn="0" w:lastColumn="0" w:oddVBand="0" w:evenVBand="0" w:oddHBand="0" w:evenHBand="0" w:firstRowFirstColumn="0" w:firstRowLastColumn="0" w:lastRowFirstColumn="0" w:lastRowLastColumn="0"/>
+            </w:pPr>
+          </w:p>
+        </w:tc>
+      </w:tr>
+      <w:tr>
+        <w:tc>
+          <w:tcPr>
+            <w:cnfStyle w:val="001000000000" w:firstRow="0" w:lastRow="0" w:firstColumn="1" w:lastColumn="0" w:oddVBand="0" w:evenVBand="0" w:oddHBand="0" w:evenHBand="0" w:firstRowFirstColumn="0" w:firstRowLastColumn="0" w:lastRowFirstColumn="0" w:lastRowLastColumn="0"/>
+            <w:tcW w:w="1978" w:type="dxa"/>
+          </w:tcPr>
+          <w:p>
+            <w:r>
+              <w:t>Contributor</w:t>
+            </w:r>
+            <w:r>
+              <w:t>e</w:t>
+            </w:r>
+          </w:p>
+        </w:tc>
+        <w:tc>
+          <w:tcPr>
+            <w:tcW w:w="2307" w:type="dxa"/>
+          </w:tcPr>
+          <w:p>
+            <w:pPr>
+              <w:cnfStyle w:val="000000000000" w:firstRow="0" w:lastRow="0" w:firstColumn="0" w:lastColumn="0" w:oddVBand="0" w:evenVBand="0" w:oddHBand="0" w:evenHBand="0" w:firstRowFirstColumn="0" w:firstRowLastColumn="0" w:lastRowFirstColumn="0" w:lastRowLastColumn="0"/>
+            </w:pPr>
+            <w:r>
+              <w:t>Paola Lupieri</w:t>
+            </w:r>
+          </w:p>
+        </w:tc>
+        <w:tc>
+          <w:tcPr>
+            <w:tcW w:w="2963" w:type="dxa"/>
+          </w:tcPr>
+          <w:p>
+            <w:pPr>
+              <w:cnfStyle w:val="000000000000" w:firstRow="0" w:lastRow="0" w:firstColumn="0" w:lastColumn="0" w:oddVBand="0" w:evenVBand="0" w:oddHBand="0" w:evenHBand="0" w:firstRowFirstColumn="0" w:firstRowLastColumn="0" w:lastRowFirstColumn="0" w:lastRowLastColumn="0"/>
+            </w:pPr>
+            <w:proofErr w:type="spellStart"/>
+            <w:r>
+              <w:t>Insiel</w:t>
+            </w:r>
+            <w:proofErr w:type="spellEnd"/>
+            <w:r>
+              <w:t xml:space="preserve"> S.p.A.</w:t>
+            </w:r>
+          </w:p>
+        </w:tc>
+        <w:tc>
+          <w:tcPr>
+            <w:tcW w:w="2380" w:type="dxa"/>
+          </w:tcPr>
+          <w:p>
+            <w:pPr>
+              <w:cnfStyle w:val="000000000000" w:firstRow="0" w:lastRow="0" w:firstColumn="0" w:lastColumn="0" w:oddVBand="0" w:evenVBand="0" w:oddHBand="0" w:evenHBand="0" w:firstRowFirstColumn="0" w:firstRowLastColumn="0" w:lastRowFirstColumn="0" w:lastRowLastColumn="0"/>
+            </w:pPr>
+          </w:p>
+        </w:tc>
+      </w:tr>
+      <w:tr>
+        <w:tc>
+          <w:tcPr>
+            <w:cnfStyle w:val="001000000000" w:firstRow="0" w:lastRow="0" w:firstColumn="1" w:lastColumn="0" w:oddVBand="0" w:evenVBand="0" w:oddHBand="0" w:evenHBand="0" w:firstRowFirstColumn="0" w:firstRowLastColumn="0" w:lastRowFirstColumn="0" w:lastRowLastColumn="0"/>
+            <w:tcW w:w="1978" w:type="dxa"/>
+          </w:tcPr>
+          <w:p>
+            <w:r>
+              <w:t>Contributor</w:t>
+            </w:r>
+            <w:r>
+              <w:t>e</w:t>
+            </w:r>
+          </w:p>
+        </w:tc>
+        <w:tc>
+          <w:tcPr>
+            <w:tcW w:w="2307" w:type="dxa"/>
+          </w:tcPr>
+          <w:p>
+            <w:pPr>
+              <w:cnfStyle w:val="000000000000" w:firstRow="0" w:lastRow="0" w:firstColumn="0" w:lastColumn="0" w:oddVBand="0" w:evenVBand="0" w:oddHBand="0" w:evenHBand="0" w:firstRowFirstColumn="0" w:firstRowLastColumn="0" w:lastRowFirstColumn="0" w:lastRowLastColumn="0"/>
+            </w:pPr>
+            <w:r>
+              <w:t>Luca Del Col</w:t>
+            </w:r>
+          </w:p>
+        </w:tc>
+        <w:tc>
+          <w:tcPr>
+            <w:tcW w:w="2963" w:type="dxa"/>
+          </w:tcPr>
+          <w:p>
+            <w:pPr>
+              <w:cnfStyle w:val="000000000000" w:firstRow="0" w:lastRow="0" w:firstColumn="0" w:lastColumn="0" w:oddVBand="0" w:evenVBand="0" w:oddHBand="0" w:evenHBand="0" w:firstRowFirstColumn="0" w:firstRowLastColumn="0" w:lastRowFirstColumn="0" w:lastRowLastColumn="0"/>
+            </w:pPr>
+            <w:r>
+              <w:t>IN. VA. S.p.A.</w:t>
+            </w:r>
+          </w:p>
+        </w:tc>
+        <w:tc>
+          <w:tcPr>
+            <w:tcW w:w="2380" w:type="dxa"/>
+          </w:tcPr>
+          <w:p>
+            <w:pPr>
+              <w:cnfStyle w:val="000000000000" w:firstRow="0" w:lastRow="0" w:firstColumn="0" w:lastColumn="0" w:oddVBand="0" w:evenVBand="0" w:oddHBand="0" w:evenHBand="0" w:firstRowFirstColumn="0" w:firstRowLastColumn="0" w:lastRowFirstColumn="0" w:lastRowLastColumn="0"/>
+            </w:pPr>
+          </w:p>
+        </w:tc>
+      </w:tr>
+      <w:tr>
+        <w:tc>
+          <w:tcPr>
+            <w:cnfStyle w:val="001000000000" w:firstRow="0" w:lastRow="0" w:firstColumn="1" w:lastColumn="0" w:oddVBand="0" w:evenVBand="0" w:oddHBand="0" w:evenHBand="0" w:firstRowFirstColumn="0" w:firstRowLastColumn="0" w:lastRowFirstColumn="0" w:lastRowLastColumn="0"/>
+            <w:tcW w:w="1978" w:type="dxa"/>
+          </w:tcPr>
+          <w:p>
+            <w:r>
+              <w:t>Contributor</w:t>
+            </w:r>
+            <w:r>
+              <w:t>e</w:t>
+            </w:r>
+          </w:p>
+        </w:tc>
+        <w:tc>
+          <w:tcPr>
+            <w:tcW w:w="2307" w:type="dxa"/>
+          </w:tcPr>
+          <w:p>
+            <w:pPr>
+              <w:cnfStyle w:val="000000000000" w:firstRow="0" w:lastRow="0" w:firstColumn="0" w:lastColumn="0" w:oddVBand="0" w:evenVBand="0" w:oddHBand="0" w:evenHBand="0" w:firstRowFirstColumn="0" w:firstRowLastColumn="0" w:lastRowFirstColumn="0" w:lastRowLastColumn="0"/>
+            </w:pPr>
+            <w:r>
+              <w:t>Davide Corallo</w:t>
+            </w:r>
+          </w:p>
+        </w:tc>
+        <w:tc>
+          <w:tcPr>
+            <w:tcW w:w="2963" w:type="dxa"/>
+          </w:tcPr>
+          <w:p>
+            <w:pPr>
+              <w:pStyle w:val="Testonormale"/>
+              <w:cnfStyle w:val="000000000000" w:firstRow="0" w:lastRow="0" w:firstColumn="0" w:lastColumn="0" w:oddVBand="0" w:evenVBand="0" w:oddHBand="0" w:evenHBand="0" w:firstRowFirstColumn="0" w:firstRowLastColumn="0" w:lastRowFirstColumn="0" w:lastRowLastColumn="0"/>
+            </w:pPr>
+            <w:r>
+              <w:t>CSI Piemonte</w:t>
+            </w:r>
+          </w:p>
+        </w:tc>
+        <w:tc>
+          <w:tcPr>
+            <w:tcW w:w="2380" w:type="dxa"/>
+          </w:tcPr>
+          <w:p>
+            <w:pPr>
+              <w:pStyle w:val="Testonormale"/>
+              <w:cnfStyle w:val="000000000000" w:firstRow="0" w:lastRow="0" w:firstColumn="0" w:lastColumn="0" w:oddVBand="0" w:evenVBand="0" w:oddHBand="0" w:evenHBand="0" w:firstRowFirstColumn="0" w:firstRowLastColumn="0" w:lastRowFirstColumn="0" w:lastRowLastColumn="0"/>
+            </w:pPr>
           </w:p>
         </w:tc>
       </w:tr>
     </w:tbl>
-    <w:p>
-      <w:pPr>
-        <w:rPr>
-          <w:lang w:val="en-US"/>
-        </w:rPr>
-      </w:pPr>
-    </w:p>
+    <w:p/>
     <w:sectPr>
       <w:pgSz w:w="11906" w:h="16838"/>
       <w:pgMar w:top="1417" w:right="1134" w:bottom="1134" w:left="1134" w:header="708" w:footer="708" w:gutter="0"/>
@@ -3010,6 +3305,32 @@
       </w:rPr>
     </w:tblStylePr>
   </w:style>
+  <w:style w:type="paragraph" w:styleId="Testonormale">
+    <w:name w:val="Plain Text"/>
+    <w:basedOn w:val="Normale"/>
+    <w:link w:val="TestonormaleCarattere"/>
+    <w:uiPriority w:val="99"/>
+    <w:unhideWhenUsed/>
+    <w:rsid w:val="00C82905"/>
+    <w:pPr>
+      <w:spacing w:after="0" w:line="240" w:lineRule="auto"/>
+    </w:pPr>
+    <w:rPr>
+      <w:rFonts w:ascii="Calibri" w:hAnsi="Calibri"/>
+      <w:szCs w:val="21"/>
+    </w:rPr>
+  </w:style>
+  <w:style w:type="character" w:customStyle="1" w:styleId="TestonormaleCarattere">
+    <w:name w:val="Testo normale Carattere"/>
+    <w:basedOn w:val="Carpredefinitoparagrafo"/>
+    <w:link w:val="Testonormale"/>
+    <w:uiPriority w:val="99"/>
+    <w:rsid w:val="00C82905"/>
+    <w:rPr>
+      <w:rFonts w:ascii="Calibri" w:hAnsi="Calibri"/>
+      <w:szCs w:val="21"/>
+    </w:rPr>
+  </w:style>
 </w:styles>
 </file>
 
@@ -3313,7 +3634,7 @@
 </file>
 
 <file path=customXml/itemProps1.xml><?xml version="1.0" encoding="utf-8"?>
-<ds:datastoreItem xmlns:ds="http://schemas.openxmlformats.org/officeDocument/2006/customXml" ds:itemID="{E0788926-361C-4037-BF4F-178736A2A124}">
+<ds:datastoreItem xmlns:ds="http://schemas.openxmlformats.org/officeDocument/2006/customXml" ds:itemID="{B41155DE-999B-419B-8793-FA14E33C7D1F}">
   <ds:schemaRefs>
     <ds:schemaRef ds:uri="http://schemas.openxmlformats.org/officeDocument/2006/bibliography"/>
   </ds:schemaRefs>

</xml_diff>

<commit_message>
post 2020-06-12 call version
</commit_message>
<xml_diff>
--- a/pandoc/word/home.docx
+++ b/pandoc/word/home.docx
@@ -171,15 +171,84 @@
       <w:r>
         <w:t xml:space="preserve"> vari scenari di uso.</w:t>
       </w:r>
+      <w:r>
+        <w:t xml:space="preserve"> </w:t>
+      </w:r>
     </w:p>
     <w:p>
-      <w:pPr>
-        <w:rPr>
-          <w:lang w:eastAsia="it-IT"/>
-        </w:rPr>
+      <w:r>
+        <w:t>I profili proposti sono s</w:t>
+      </w:r>
+      <w:r>
+        <w:t xml:space="preserve">tati sviluppati a partire da </w:t>
+      </w:r>
+      <w:r>
+        <w:t>una</w:t>
+      </w:r>
+      <w:r>
+        <w:t xml:space="preserve"> serie di </w:t>
+      </w:r>
+      <w:r>
+        <w:rPr>
+          <w:b/>
+          <w:bCs/>
+          <w:i/>
+          <w:iCs/>
+        </w:rPr>
+        <w:t>Modelli Logici</w:t>
+      </w:r>
+      <w:r>
+        <w:t xml:space="preserve">, rappresentati come HL7 FHIR </w:t>
+      </w:r>
+      <w:proofErr w:type="spellStart"/>
+      <w:r>
+        <w:t>logical</w:t>
+      </w:r>
+      <w:proofErr w:type="spellEnd"/>
+      <w:r>
+        <w:t xml:space="preserve"> model, inclusi in questa guida che fungeranno da guida per altre possibili rappresentazioni non FHIR.</w:t>
+      </w:r>
+    </w:p>
+    <w:p>
+      <w:r>
+        <w:t xml:space="preserve">Una esplicita mappatura fra gli elementi dei modelli logici e la loro rappresentazione in FHIR è fornita in questa guida nel </w:t>
+      </w:r>
+      <w:proofErr w:type="spellStart"/>
+      <w:r>
+        <w:t>tab</w:t>
+      </w:r>
+      <w:proofErr w:type="spellEnd"/>
+      <w:r>
+        <w:t xml:space="preserve"> </w:t>
+      </w:r>
+      <w:r>
+        <w:rPr>
+          <w:i/>
+          <w:iCs/>
+        </w:rPr>
+        <w:t>Mapping</w:t>
+      </w:r>
+      <w:r>
+        <w:t>.</w:t>
+      </w:r>
+    </w:p>
+    <w:p/>
+    <w:p>
+      <w:pPr>
+        <w:pStyle w:val="Titolo3"/>
       </w:pPr>
       <w:bookmarkStart w:id="1" w:name="technical"/>
       <w:bookmarkEnd w:id="1"/>
+      <w:r>
+        <w:t>Caveat</w:t>
+      </w:r>
+    </w:p>
+    <w:p>
+      <w:pPr>
+        <w:rPr>
+          <w:lang w:eastAsia="it-IT"/>
+        </w:rPr>
+      </w:pPr>
       <w:r>
         <w:rPr>
           <w:lang w:eastAsia="it-IT"/>
@@ -229,57 +298,37 @@
         <w:rPr>
           <w:lang w:eastAsia="it-IT"/>
         </w:rPr>
-        <w:t xml:space="preserve">hanno come loro principalmente scopo quello di facilitare una rappresentazione comune </w:t>
+        <w:t xml:space="preserve">presenti in questa guida hanno come loro principalmente scopo quello di facilitare una rappresentazione comune di </w:t>
       </w:r>
       <w:r>
         <w:rPr>
           <w:lang w:eastAsia="it-IT"/>
         </w:rPr>
-        <w:t xml:space="preserve">di </w:t>
+        <w:t xml:space="preserve">informazioni </w:t>
       </w:r>
       <w:r>
         <w:rPr>
           <w:lang w:eastAsia="it-IT"/>
         </w:rPr>
-        <w:t xml:space="preserve">informazioni </w:t>
+        <w:t xml:space="preserve">tipicamente usate nel contesto </w:t>
       </w:r>
       <w:r>
         <w:rPr>
           <w:lang w:eastAsia="it-IT"/>
         </w:rPr>
-        <w:t xml:space="preserve">tipicamente </w:t>
+        <w:t>italiano</w:t>
       </w:r>
       <w:r>
         <w:rPr>
           <w:lang w:eastAsia="it-IT"/>
         </w:rPr>
-        <w:t xml:space="preserve">usate nel contesto </w:t>
+        <w:t xml:space="preserve">. </w:t>
       </w:r>
       <w:r>
         <w:rPr>
           <w:lang w:eastAsia="it-IT"/>
         </w:rPr>
-        <w:t>italiano</w:t>
-      </w:r>
-      <w:r>
-        <w:rPr>
-          <w:lang w:eastAsia="it-IT"/>
-        </w:rPr>
-        <w:t>.</w:t>
-      </w:r>
-    </w:p>
-    <w:p>
-      <w:pPr>
-        <w:pStyle w:val="Nessunaspaziatura"/>
-        <w:rPr>
-          <w:lang w:eastAsia="it-IT"/>
-        </w:rPr>
-      </w:pPr>
-      <w:r>
-        <w:rPr>
-          <w:lang w:eastAsia="it-IT"/>
-        </w:rPr>
-        <w:t>In questo senso questi profili</w:t>
+        <w:t>In questo senso</w:t>
       </w:r>
       <w:r>
         <w:rPr>
@@ -439,107 +488,48 @@
     </w:p>
     <w:p>
       <w:r>
-        <w:t>I profili proposti sono s</w:t>
-      </w:r>
-      <w:r>
-        <w:t xml:space="preserve">tati sviluppati a partire da </w:t>
-      </w:r>
-      <w:r>
-        <w:t>una</w:t>
-      </w:r>
-      <w:r>
-        <w:t xml:space="preserve"> serie di </w:t>
-      </w:r>
-      <w:r>
-        <w:rPr>
-          <w:b/>
-          <w:bCs/>
-          <w:i/>
-          <w:iCs/>
-        </w:rPr>
-        <w:t>Modelli Logici</w:t>
-      </w:r>
-      <w:r>
-        <w:t xml:space="preserve">, rappresentati come HL7 FHIR </w:t>
-      </w:r>
-      <w:proofErr w:type="spellStart"/>
-      <w:r>
-        <w:t>logical</w:t>
-      </w:r>
-      <w:proofErr w:type="spellEnd"/>
-      <w:r>
-        <w:t xml:space="preserve"> model, inclusi in questa guida che fungeranno da guida per altre possibili rappresentazioni non FHIR.</w:t>
+        <w:t xml:space="preserve">Le terminologie (i.e. i code system) </w:t>
+      </w:r>
+      <w:r>
+        <w:t>di terze parti (e.g. tabelle ISTAT, codici ministeriali) incluse i</w:t>
+      </w:r>
+      <w:r>
+        <w:t xml:space="preserve">n questa versione della guida </w:t>
+      </w:r>
+      <w:r>
+        <w:t xml:space="preserve">sono fornite </w:t>
+      </w:r>
+      <w:r>
+        <w:t>per fini esplicativi</w:t>
+      </w:r>
+      <w:r>
+        <w:t xml:space="preserve">, non costituiscono un riferimento ufficiale per le terminologie in oggetto. </w:t>
+      </w:r>
+      <w:r>
+        <w:t xml:space="preserve">Le condizioni di uso per le terminologie esterne usate sono descritte in </w:t>
+      </w:r>
+      <w:hyperlink r:id="rId10" w:history="1">
+        <w:proofErr w:type="gramStart"/>
+        <w:r>
+          <w:rPr>
+            <w:rStyle w:val="Collegamentoipertestuale"/>
+          </w:rPr>
+          <w:t>Copyright</w:t>
+        </w:r>
+        <w:proofErr w:type="gramEnd"/>
+      </w:hyperlink>
+      <w:r>
+        <w:t>.</w:t>
       </w:r>
     </w:p>
+    <w:p/>
     <w:p>
-      <w:r>
-        <w:t>Una esplicita mappatura fra gli elementi dei modelli logici e la loro rappresentazione in FHIR è fornita in questa guida</w:t>
-      </w:r>
-      <w:r>
-        <w:t xml:space="preserve"> nel </w:t>
-      </w:r>
-      <w:proofErr w:type="spellStart"/>
-      <w:r>
-        <w:t>tab</w:t>
-      </w:r>
-      <w:proofErr w:type="spellEnd"/>
-      <w:r>
-        <w:t xml:space="preserve"> </w:t>
-      </w:r>
-      <w:r>
-        <w:rPr>
-          <w:i/>
-          <w:iCs/>
-        </w:rPr>
-        <w:t>Mapping</w:t>
-      </w:r>
-      <w:r>
-        <w:t>.</w:t>
-      </w:r>
-    </w:p>
-    <w:p>
       <w:pPr>
         <w:pStyle w:val="Titolo3"/>
-        <w:rPr>
-          <w:lang w:val="en-US"/>
-        </w:rPr>
-      </w:pPr>
-      <w:proofErr w:type="spellStart"/>
-      <w:r>
-        <w:rPr>
-          <w:lang w:val="en-US"/>
-        </w:rPr>
-        <w:t>Contenuti</w:t>
-      </w:r>
-      <w:proofErr w:type="spellEnd"/>
-      <w:r>
-        <w:rPr>
-          <w:lang w:val="en-US"/>
-        </w:rPr>
-        <w:t xml:space="preserve"> </w:t>
-      </w:r>
-      <w:proofErr w:type="spellStart"/>
-      <w:r>
-        <w:rPr>
-          <w:lang w:val="en-US"/>
-        </w:rPr>
-        <w:t>della</w:t>
-      </w:r>
-      <w:proofErr w:type="spellEnd"/>
-      <w:r>
-        <w:rPr>
-          <w:lang w:val="en-US"/>
-        </w:rPr>
-        <w:t xml:space="preserve"> </w:t>
-      </w:r>
-      <w:proofErr w:type="spellStart"/>
-      <w:r>
-        <w:rPr>
-          <w:lang w:val="en-US"/>
-        </w:rPr>
-        <w:t>guida</w:t>
-      </w:r>
-      <w:proofErr w:type="spellEnd"/>
+      </w:pPr>
+      <w:r>
+        <w:t>Contenuti della guida</w:t>
+      </w:r>
     </w:p>
     <w:tbl>
       <w:tblPr>
@@ -594,7 +584,7 @@
                           </pic:cNvPicPr>
                         </pic:nvPicPr>
                         <pic:blipFill>
-                          <a:blip r:embed="rId10" cstate="print">
+                          <a:blip r:embed="rId11" cstate="print">
                             <a:extLst>
                               <a:ext uri="{28A0092B-C50C-407E-A947-70E740481C1C}">
                                 <a14:useLocalDpi xmlns:a14="http://schemas.microsoft.com/office/drawing/2010/main" val="0"/>
@@ -711,7 +701,11 @@
               <w:t>Modelli Logici</w:t>
             </w:r>
             <w:r>
-              <w:t>: che descrivono il contenuto atteso per le diverse classi informative (e.g. Paziente), indipendentemente dalla loro rappresentazione fisica. I modelli sono formalizzati come modelli logici FHIR, ma la loro implementazione potrebbe non essere realizzata necessariamente in FHIR</w:t>
+              <w:t xml:space="preserve">: che descrivono il contenuto atteso per le diverse classi informative (e.g. Paziente), indipendentemente dalla loro rappresentazione fisica. I modelli sono formalizzati come modelli logici FHIR, ma la loro implementazione potrebbe non </w:t>
+            </w:r>
+            <w:r>
+              <w:lastRenderedPageBreak/>
+              <w:t>essere realizzata necessariamente in FHIR</w:t>
             </w:r>
           </w:p>
           <w:p>
@@ -733,11 +727,7 @@
               <w:t>Profili</w:t>
             </w:r>
             <w:r>
-              <w:t xml:space="preserve">: che descrivono come rappresentare in HL7 FHIR le </w:t>
-            </w:r>
-            <w:r>
-              <w:lastRenderedPageBreak/>
-              <w:t>informazioni incluse nei modelli logici</w:t>
+              <w:t>: che descrivono come rappresentare in HL7 FHIR le informazioni incluse nei modelli logici</w:t>
             </w:r>
           </w:p>
           <w:p>
@@ -771,7 +761,7 @@
             <w:r>
               <w:t>includono sistemi di codifica (</w:t>
             </w:r>
-            <w:hyperlink r:id="rId11" w:history="1">
+            <w:hyperlink r:id="rId12" w:history="1">
               <w:r>
                 <w:rPr>
                   <w:rStyle w:val="Collegamentoipertestuale"/>
@@ -790,7 +780,7 @@
             <w:r>
               <w:t>liste di valori (</w:t>
             </w:r>
-            <w:hyperlink r:id="rId12" w:history="1">
+            <w:hyperlink r:id="rId13" w:history="1">
               <w:r>
                 <w:rPr>
                   <w:rStyle w:val="Collegamentoipertestuale"/>
@@ -806,7 +796,7 @@
             <w:r>
               <w:t xml:space="preserve"> e mappe concettuali (</w:t>
             </w:r>
-            <w:hyperlink r:id="rId13" w:history="1">
+            <w:hyperlink r:id="rId14" w:history="1">
               <w:r>
                 <w:rPr>
                   <w:rStyle w:val="Collegamentoipertestuale"/>
@@ -1004,7 +994,7 @@
           <w:numId w:val="5"/>
         </w:numPr>
       </w:pPr>
-      <w:hyperlink r:id="rId14" w:history="1">
+      <w:hyperlink r:id="rId15" w:history="1">
         <w:r>
           <w:rPr>
             <w:rStyle w:val="Collegamentoipertestuale"/>
@@ -1024,9 +1014,11 @@
           <w:numId w:val="5"/>
         </w:numPr>
       </w:pPr>
+      <w:proofErr w:type="gramStart"/>
       <w:r>
         <w:t>Background</w:t>
       </w:r>
+      <w:proofErr w:type="gramEnd"/>
       <w:r>
         <w:t xml:space="preserve"> </w:t>
       </w:r>
@@ -1048,7 +1040,7 @@
           <w:numId w:val="5"/>
         </w:numPr>
       </w:pPr>
-      <w:hyperlink r:id="rId15" w:history="1">
+      <w:hyperlink r:id="rId16" w:history="1">
         <w:r>
           <w:rPr>
             <w:rStyle w:val="Collegamentoipertestuale"/>
@@ -1068,7 +1060,7 @@
           <w:numId w:val="5"/>
         </w:numPr>
       </w:pPr>
-      <w:hyperlink r:id="rId16" w:history="1">
+      <w:hyperlink r:id="rId17" w:history="1">
         <w:r>
           <w:rPr>
             <w:rStyle w:val="Collegamentoipertestuale"/>
@@ -1110,7 +1102,7 @@
           <w:numId w:val="5"/>
         </w:numPr>
       </w:pPr>
-      <w:hyperlink r:id="rId17" w:history="1">
+      <w:hyperlink r:id="rId18" w:history="1">
         <w:r>
           <w:t>Indice Artefatti</w:t>
         </w:r>
@@ -1127,7 +1119,7 @@
           <w:numId w:val="5"/>
         </w:numPr>
       </w:pPr>
-      <w:hyperlink r:id="rId18" w:history="1">
+      <w:hyperlink r:id="rId19" w:history="1">
         <w:r>
           <w:t>Downloads</w:t>
         </w:r>
@@ -1147,13 +1139,15 @@
           <w:numId w:val="5"/>
         </w:numPr>
       </w:pPr>
-      <w:hyperlink r:id="rId19" w:history="1">
+      <w:hyperlink r:id="rId20" w:history="1">
+        <w:proofErr w:type="gramStart"/>
         <w:r>
           <w:rPr>
             <w:rStyle w:val="Collegamentoipertestuale"/>
           </w:rPr>
           <w:t>Copyright</w:t>
         </w:r>
+        <w:proofErr w:type="gramEnd"/>
       </w:hyperlink>
       <w:r>
         <w:t xml:space="preserve"> – specifica le c</w:t>
@@ -1219,7 +1213,7 @@
         <w:tc>
           <w:tcPr>
             <w:cnfStyle w:val="001000000000" w:firstRow="0" w:lastRow="0" w:firstColumn="1" w:lastColumn="0" w:oddVBand="0" w:evenVBand="0" w:oddHBand="0" w:evenHBand="0" w:firstRowFirstColumn="0" w:firstRowLastColumn="0" w:lastRowFirstColumn="0" w:lastRowLastColumn="0"/>
-            <w:tcW w:w="1978" w:type="dxa"/>
+            <w:tcW w:w="1886" w:type="dxa"/>
           </w:tcPr>
           <w:p>
             <w:r>
@@ -1229,7 +1223,7 @@
         </w:tc>
         <w:tc>
           <w:tcPr>
-            <w:tcW w:w="2307" w:type="dxa"/>
+            <w:tcW w:w="2099" w:type="dxa"/>
           </w:tcPr>
           <w:p>
             <w:pPr>
@@ -1242,7 +1236,7 @@
         </w:tc>
         <w:tc>
           <w:tcPr>
-            <w:tcW w:w="2963" w:type="dxa"/>
+            <w:tcW w:w="2745" w:type="dxa"/>
           </w:tcPr>
           <w:p>
             <w:pPr>
@@ -1255,7 +1249,7 @@
         </w:tc>
         <w:tc>
           <w:tcPr>
-            <w:tcW w:w="2380" w:type="dxa"/>
+            <w:tcW w:w="2898" w:type="dxa"/>
           </w:tcPr>
           <w:p>
             <w:pPr>
@@ -1271,7 +1265,7 @@
         <w:tc>
           <w:tcPr>
             <w:cnfStyle w:val="001000000000" w:firstRow="0" w:lastRow="0" w:firstColumn="1" w:lastColumn="0" w:oddVBand="0" w:evenVBand="0" w:oddHBand="0" w:evenHBand="0" w:firstRowFirstColumn="0" w:firstRowLastColumn="0" w:lastRowFirstColumn="0" w:lastRowLastColumn="0"/>
-            <w:tcW w:w="1978" w:type="dxa"/>
+            <w:tcW w:w="1886" w:type="dxa"/>
           </w:tcPr>
           <w:p>
             <w:r>
@@ -1281,7 +1275,7 @@
         </w:tc>
         <w:tc>
           <w:tcPr>
-            <w:tcW w:w="2307" w:type="dxa"/>
+            <w:tcW w:w="2099" w:type="dxa"/>
           </w:tcPr>
           <w:p>
             <w:pPr>
@@ -1294,7 +1288,7 @@
         </w:tc>
         <w:tc>
           <w:tcPr>
-            <w:tcW w:w="2963" w:type="dxa"/>
+            <w:tcW w:w="2745" w:type="dxa"/>
           </w:tcPr>
           <w:p>
             <w:pPr>
@@ -1307,7 +1301,54 @@
         </w:tc>
         <w:tc>
           <w:tcPr>
-            <w:tcW w:w="2380" w:type="dxa"/>
+            <w:tcW w:w="2898" w:type="dxa"/>
+          </w:tcPr>
+          <w:p>
+            <w:pPr>
+              <w:cnfStyle w:val="000000000000" w:firstRow="0" w:lastRow="0" w:firstColumn="0" w:lastColumn="0" w:oddVBand="0" w:evenVBand="0" w:oddHBand="0" w:evenHBand="0" w:firstRowFirstColumn="0" w:firstRowLastColumn="0" w:lastRowFirstColumn="0" w:lastRowLastColumn="0"/>
+              <w:rPr>
+                <w:lang w:val="en-US"/>
+              </w:rPr>
+            </w:pPr>
+            <w:r>
+              <w:rPr>
+                <w:lang w:val="en-US"/>
+              </w:rPr>
+              <w:t>giorgio.cangioli_at_gmail.com</w:t>
+            </w:r>
+          </w:p>
+        </w:tc>
+      </w:tr>
+      <w:tr>
+        <w:tc>
+          <w:tcPr>
+            <w:cnfStyle w:val="001000000000" w:firstRow="0" w:lastRow="0" w:firstColumn="1" w:lastColumn="0" w:oddVBand="0" w:evenVBand="0" w:oddHBand="0" w:evenHBand="0" w:firstRowFirstColumn="0" w:firstRowLastColumn="0" w:lastRowFirstColumn="0" w:lastRowLastColumn="0"/>
+            <w:tcW w:w="1886" w:type="dxa"/>
+          </w:tcPr>
+          <w:p>
+            <w:pPr>
+              <w:rPr>
+                <w:lang w:val="en-US"/>
+              </w:rPr>
+            </w:pPr>
+          </w:p>
+        </w:tc>
+        <w:tc>
+          <w:tcPr>
+            <w:tcW w:w="2099" w:type="dxa"/>
+          </w:tcPr>
+          <w:p>
+            <w:pPr>
+              <w:cnfStyle w:val="000000000000" w:firstRow="0" w:lastRow="0" w:firstColumn="0" w:lastColumn="0" w:oddVBand="0" w:evenVBand="0" w:oddHBand="0" w:evenHBand="0" w:firstRowFirstColumn="0" w:firstRowLastColumn="0" w:lastRowFirstColumn="0" w:lastRowLastColumn="0"/>
+              <w:rPr>
+                <w:lang w:val="en-US"/>
+              </w:rPr>
+            </w:pPr>
+          </w:p>
+        </w:tc>
+        <w:tc>
+          <w:tcPr>
+            <w:tcW w:w="2745" w:type="dxa"/>
           </w:tcPr>
           <w:p>
             <w:pPr>
@@ -1317,33 +1358,11 @@
                 <w:lang w:val="en-US"/>
               </w:rPr>
             </w:pPr>
-            <w:r>
-              <w:rPr>
-                <w:u w:val="single"/>
-                <w:lang w:val="en-US"/>
-              </w:rPr>
-              <w:t>giorgio.cangioli_at_gmail.com</w:t>
-            </w:r>
-          </w:p>
-        </w:tc>
-      </w:tr>
-      <w:tr>
-        <w:tc>
-          <w:tcPr>
-            <w:cnfStyle w:val="001000000000" w:firstRow="0" w:lastRow="0" w:firstColumn="1" w:lastColumn="0" w:oddVBand="0" w:evenVBand="0" w:oddHBand="0" w:evenHBand="0" w:firstRowFirstColumn="0" w:firstRowLastColumn="0" w:lastRowFirstColumn="0" w:lastRowLastColumn="0"/>
-            <w:tcW w:w="1978" w:type="dxa"/>
-          </w:tcPr>
-          <w:p>
-            <w:pPr>
-              <w:rPr>
-                <w:lang w:val="en-US"/>
-              </w:rPr>
-            </w:pPr>
-          </w:p>
-        </w:tc>
-        <w:tc>
-          <w:tcPr>
-            <w:tcW w:w="2307" w:type="dxa"/>
+          </w:p>
+        </w:tc>
+        <w:tc>
+          <w:tcPr>
+            <w:tcW w:w="2898" w:type="dxa"/>
           </w:tcPr>
           <w:p>
             <w:pPr>
@@ -1354,9 +1373,118 @@
             </w:pPr>
           </w:p>
         </w:tc>
-        <w:tc>
-          <w:tcPr>
-            <w:tcW w:w="2963" w:type="dxa"/>
+      </w:tr>
+      <w:tr>
+        <w:tc>
+          <w:tcPr>
+            <w:cnfStyle w:val="001000000000" w:firstRow="0" w:lastRow="0" w:firstColumn="1" w:lastColumn="0" w:oddVBand="0" w:evenVBand="0" w:oddHBand="0" w:evenHBand="0" w:firstRowFirstColumn="0" w:firstRowLastColumn="0" w:lastRowFirstColumn="0" w:lastRowLastColumn="0"/>
+            <w:tcW w:w="1886" w:type="dxa"/>
+          </w:tcPr>
+          <w:p>
+            <w:r>
+              <w:t>Contributor</w:t>
+            </w:r>
+            <w:r>
+              <w:t>e</w:t>
+            </w:r>
+          </w:p>
+        </w:tc>
+        <w:tc>
+          <w:tcPr>
+            <w:tcW w:w="2099" w:type="dxa"/>
+          </w:tcPr>
+          <w:p>
+            <w:pPr>
+              <w:cnfStyle w:val="000000000000" w:firstRow="0" w:lastRow="0" w:firstColumn="0" w:lastColumn="0" w:oddVBand="0" w:evenVBand="0" w:oddHBand="0" w:evenHBand="0" w:firstRowFirstColumn="0" w:firstRowLastColumn="0" w:lastRowFirstColumn="0" w:lastRowLastColumn="0"/>
+            </w:pPr>
+            <w:r>
+              <w:t>Elena Vio</w:t>
+            </w:r>
+          </w:p>
+        </w:tc>
+        <w:tc>
+          <w:tcPr>
+            <w:tcW w:w="2745" w:type="dxa"/>
+          </w:tcPr>
+          <w:p>
+            <w:pPr>
+              <w:cnfStyle w:val="000000000000" w:firstRow="0" w:lastRow="0" w:firstColumn="0" w:lastColumn="0" w:oddVBand="0" w:evenVBand="0" w:oddHBand="0" w:evenHBand="0" w:firstRowFirstColumn="0" w:firstRowLastColumn="0" w:lastRowFirstColumn="0" w:lastRowLastColumn="0"/>
+            </w:pPr>
+            <w:r>
+              <w:t>Arsenàl.IT</w:t>
+            </w:r>
+          </w:p>
+        </w:tc>
+        <w:tc>
+          <w:tcPr>
+            <w:tcW w:w="2898" w:type="dxa"/>
+          </w:tcPr>
+          <w:p>
+            <w:pPr>
+              <w:cnfStyle w:val="000000000000" w:firstRow="0" w:lastRow="0" w:firstColumn="0" w:lastColumn="0" w:oddVBand="0" w:evenVBand="0" w:oddHBand="0" w:evenHBand="0" w:firstRowFirstColumn="0" w:firstRowLastColumn="0" w:lastRowFirstColumn="0" w:lastRowLastColumn="0"/>
+            </w:pPr>
+            <w:r>
+              <w:t>evio</w:t>
+            </w:r>
+            <w:r>
+              <w:t>_at_</w:t>
+            </w:r>
+            <w:r>
+              <w:t>consorzioarsenal.it</w:t>
+            </w:r>
+          </w:p>
+        </w:tc>
+      </w:tr>
+      <w:tr>
+        <w:tc>
+          <w:tcPr>
+            <w:cnfStyle w:val="001000000000" w:firstRow="0" w:lastRow="0" w:firstColumn="1" w:lastColumn="0" w:oddVBand="0" w:evenVBand="0" w:oddHBand="0" w:evenHBand="0" w:firstRowFirstColumn="0" w:firstRowLastColumn="0" w:lastRowFirstColumn="0" w:lastRowLastColumn="0"/>
+            <w:tcW w:w="1886" w:type="dxa"/>
+          </w:tcPr>
+          <w:p>
+            <w:r>
+              <w:lastRenderedPageBreak/>
+              <w:t>Contributor</w:t>
+            </w:r>
+            <w:r>
+              <w:t>e</w:t>
+            </w:r>
+          </w:p>
+        </w:tc>
+        <w:tc>
+          <w:tcPr>
+            <w:tcW w:w="2099" w:type="dxa"/>
+          </w:tcPr>
+          <w:p>
+            <w:pPr>
+              <w:cnfStyle w:val="000000000000" w:firstRow="0" w:lastRow="0" w:firstColumn="0" w:lastColumn="0" w:oddVBand="0" w:evenVBand="0" w:oddHBand="0" w:evenHBand="0" w:firstRowFirstColumn="0" w:firstRowLastColumn="0" w:lastRowFirstColumn="0" w:lastRowLastColumn="0"/>
+            </w:pPr>
+            <w:r>
+              <w:t>Ivano Christian Tomainu</w:t>
+            </w:r>
+          </w:p>
+        </w:tc>
+        <w:tc>
+          <w:tcPr>
+            <w:tcW w:w="2745" w:type="dxa"/>
+          </w:tcPr>
+          <w:p>
+            <w:pPr>
+              <w:cnfStyle w:val="000000000000" w:firstRow="0" w:lastRow="0" w:firstColumn="0" w:lastColumn="0" w:oddVBand="0" w:evenVBand="0" w:oddHBand="0" w:evenHBand="0" w:firstRowFirstColumn="0" w:firstRowLastColumn="0" w:lastRowFirstColumn="0" w:lastRowLastColumn="0"/>
+            </w:pPr>
+            <w:proofErr w:type="spellStart"/>
+            <w:r>
+              <w:t>Insiel</w:t>
+            </w:r>
+            <w:proofErr w:type="spellEnd"/>
+            <w:r>
+              <w:t xml:space="preserve"> S.p.A.</w:t>
+            </w:r>
+          </w:p>
+        </w:tc>
+        <w:tc>
+          <w:tcPr>
+            <w:tcW w:w="2898" w:type="dxa"/>
           </w:tcPr>
           <w:p>
             <w:pPr>
@@ -1365,11 +1493,220 @@
                 <w:lang w:val="en-US"/>
               </w:rPr>
             </w:pPr>
-          </w:p>
-        </w:tc>
-        <w:tc>
-          <w:tcPr>
-            <w:tcW w:w="2380" w:type="dxa"/>
+            <w:r>
+              <w:rPr>
+                <w:lang w:val="en-US"/>
+              </w:rPr>
+              <w:t>ivano.tomainu</w:t>
+            </w:r>
+            <w:r>
+              <w:rPr>
+                <w:lang w:val="en-US"/>
+              </w:rPr>
+              <w:t>_at_</w:t>
+            </w:r>
+            <w:r>
+              <w:rPr>
+                <w:lang w:val="en-US"/>
+              </w:rPr>
+              <w:t>insiel.it</w:t>
+            </w:r>
+          </w:p>
+        </w:tc>
+      </w:tr>
+      <w:tr>
+        <w:tc>
+          <w:tcPr>
+            <w:cnfStyle w:val="001000000000" w:firstRow="0" w:lastRow="0" w:firstColumn="1" w:lastColumn="0" w:oddVBand="0" w:evenVBand="0" w:oddHBand="0" w:evenHBand="0" w:firstRowFirstColumn="0" w:firstRowLastColumn="0" w:lastRowFirstColumn="0" w:lastRowLastColumn="0"/>
+            <w:tcW w:w="1886" w:type="dxa"/>
+          </w:tcPr>
+          <w:p>
+            <w:r>
+              <w:t>Contributor</w:t>
+            </w:r>
+            <w:r>
+              <w:t>e</w:t>
+            </w:r>
+          </w:p>
+        </w:tc>
+        <w:tc>
+          <w:tcPr>
+            <w:tcW w:w="2099" w:type="dxa"/>
+          </w:tcPr>
+          <w:p>
+            <w:pPr>
+              <w:cnfStyle w:val="000000000000" w:firstRow="0" w:lastRow="0" w:firstColumn="0" w:lastColumn="0" w:oddVBand="0" w:evenVBand="0" w:oddHBand="0" w:evenHBand="0" w:firstRowFirstColumn="0" w:firstRowLastColumn="0" w:lastRowFirstColumn="0" w:lastRowLastColumn="0"/>
+            </w:pPr>
+            <w:r>
+              <w:t>Paola Lupieri</w:t>
+            </w:r>
+          </w:p>
+        </w:tc>
+        <w:tc>
+          <w:tcPr>
+            <w:tcW w:w="2745" w:type="dxa"/>
+          </w:tcPr>
+          <w:p>
+            <w:pPr>
+              <w:cnfStyle w:val="000000000000" w:firstRow="0" w:lastRow="0" w:firstColumn="0" w:lastColumn="0" w:oddVBand="0" w:evenVBand="0" w:oddHBand="0" w:evenHBand="0" w:firstRowFirstColumn="0" w:firstRowLastColumn="0" w:lastRowFirstColumn="0" w:lastRowLastColumn="0"/>
+            </w:pPr>
+            <w:proofErr w:type="spellStart"/>
+            <w:r>
+              <w:t>Insiel</w:t>
+            </w:r>
+            <w:proofErr w:type="spellEnd"/>
+            <w:r>
+              <w:t xml:space="preserve"> S.p.A.</w:t>
+            </w:r>
+          </w:p>
+        </w:tc>
+        <w:tc>
+          <w:tcPr>
+            <w:tcW w:w="2898" w:type="dxa"/>
+          </w:tcPr>
+          <w:p>
+            <w:pPr>
+              <w:cnfStyle w:val="000000000000" w:firstRow="0" w:lastRow="0" w:firstColumn="0" w:lastColumn="0" w:oddVBand="0" w:evenVBand="0" w:oddHBand="0" w:evenHBand="0" w:firstRowFirstColumn="0" w:firstRowLastColumn="0" w:lastRowFirstColumn="0" w:lastRowLastColumn="0"/>
+            </w:pPr>
+            <w:r>
+              <w:t>paola.lupieri</w:t>
+            </w:r>
+            <w:r>
+              <w:t>_at_</w:t>
+            </w:r>
+            <w:r>
+              <w:t>insiel.it</w:t>
+            </w:r>
+          </w:p>
+        </w:tc>
+      </w:tr>
+      <w:tr>
+        <w:tc>
+          <w:tcPr>
+            <w:cnfStyle w:val="001000000000" w:firstRow="0" w:lastRow="0" w:firstColumn="1" w:lastColumn="0" w:oddVBand="0" w:evenVBand="0" w:oddHBand="0" w:evenHBand="0" w:firstRowFirstColumn="0" w:firstRowLastColumn="0" w:lastRowFirstColumn="0" w:lastRowLastColumn="0"/>
+            <w:tcW w:w="1886" w:type="dxa"/>
+          </w:tcPr>
+          <w:p>
+            <w:r>
+              <w:t>Contributor</w:t>
+            </w:r>
+            <w:r>
+              <w:t>e</w:t>
+            </w:r>
+          </w:p>
+        </w:tc>
+        <w:tc>
+          <w:tcPr>
+            <w:tcW w:w="2099" w:type="dxa"/>
+          </w:tcPr>
+          <w:p>
+            <w:pPr>
+              <w:cnfStyle w:val="000000000000" w:firstRow="0" w:lastRow="0" w:firstColumn="0" w:lastColumn="0" w:oddVBand="0" w:evenVBand="0" w:oddHBand="0" w:evenHBand="0" w:firstRowFirstColumn="0" w:firstRowLastColumn="0" w:lastRowFirstColumn="0" w:lastRowLastColumn="0"/>
+            </w:pPr>
+            <w:r>
+              <w:t>Stefano</w:t>
+            </w:r>
+            <w:r>
+              <w:t xml:space="preserve"> </w:t>
+            </w:r>
+            <w:r>
+              <w:t>Terreni</w:t>
+            </w:r>
+          </w:p>
+        </w:tc>
+        <w:tc>
+          <w:tcPr>
+            <w:tcW w:w="2745" w:type="dxa"/>
+          </w:tcPr>
+          <w:p>
+            <w:pPr>
+              <w:cnfStyle w:val="000000000000" w:firstRow="0" w:lastRow="0" w:firstColumn="0" w:lastColumn="0" w:oddVBand="0" w:evenVBand="0" w:oddHBand="0" w:evenHBand="0" w:firstRowFirstColumn="0" w:firstRowLastColumn="0" w:lastRowFirstColumn="0" w:lastRowLastColumn="0"/>
+            </w:pPr>
+            <w:proofErr w:type="spellStart"/>
+            <w:r>
+              <w:t>Insiel</w:t>
+            </w:r>
+            <w:proofErr w:type="spellEnd"/>
+            <w:r>
+              <w:t xml:space="preserve"> S.p.A.</w:t>
+            </w:r>
+          </w:p>
+        </w:tc>
+        <w:tc>
+          <w:tcPr>
+            <w:tcW w:w="2898" w:type="dxa"/>
+          </w:tcPr>
+          <w:p>
+            <w:pPr>
+              <w:cnfStyle w:val="000000000000" w:firstRow="0" w:lastRow="0" w:firstColumn="0" w:lastColumn="0" w:oddVBand="0" w:evenVBand="0" w:oddHBand="0" w:evenHBand="0" w:firstRowFirstColumn="0" w:firstRowLastColumn="0" w:lastRowFirstColumn="0" w:lastRowLastColumn="0"/>
+            </w:pPr>
+            <w:r>
+              <w:t>stefano.terreni</w:t>
+            </w:r>
+            <w:r>
+              <w:t>_at_</w:t>
+            </w:r>
+            <w:r>
+              <w:t>insiel.it</w:t>
+            </w:r>
+          </w:p>
+        </w:tc>
+      </w:tr>
+      <w:tr>
+        <w:tc>
+          <w:tcPr>
+            <w:cnfStyle w:val="001000000000" w:firstRow="0" w:lastRow="0" w:firstColumn="1" w:lastColumn="0" w:oddVBand="0" w:evenVBand="0" w:oddHBand="0" w:evenHBand="0" w:firstRowFirstColumn="0" w:firstRowLastColumn="0" w:lastRowFirstColumn="0" w:lastRowLastColumn="0"/>
+            <w:tcW w:w="1886" w:type="dxa"/>
+          </w:tcPr>
+          <w:p>
+            <w:r>
+              <w:t>Contributor</w:t>
+            </w:r>
+            <w:r>
+              <w:t>e</w:t>
+            </w:r>
+          </w:p>
+        </w:tc>
+        <w:tc>
+          <w:tcPr>
+            <w:tcW w:w="2099" w:type="dxa"/>
+          </w:tcPr>
+          <w:p>
+            <w:pPr>
+              <w:cnfStyle w:val="000000000000" w:firstRow="0" w:lastRow="0" w:firstColumn="0" w:lastColumn="0" w:oddVBand="0" w:evenVBand="0" w:oddHBand="0" w:evenHBand="0" w:firstRowFirstColumn="0" w:firstRowLastColumn="0" w:lastRowFirstColumn="0" w:lastRowLastColumn="0"/>
+            </w:pPr>
+            <w:r>
+              <w:t>Flavio</w:t>
+            </w:r>
+            <w:r>
+              <w:t xml:space="preserve"> </w:t>
+            </w:r>
+            <w:r>
+              <w:t>Mucchiut</w:t>
+            </w:r>
+          </w:p>
+        </w:tc>
+        <w:tc>
+          <w:tcPr>
+            <w:tcW w:w="2745" w:type="dxa"/>
+          </w:tcPr>
+          <w:p>
+            <w:pPr>
+              <w:cnfStyle w:val="000000000000" w:firstRow="0" w:lastRow="0" w:firstColumn="0" w:lastColumn="0" w:oddVBand="0" w:evenVBand="0" w:oddHBand="0" w:evenHBand="0" w:firstRowFirstColumn="0" w:firstRowLastColumn="0" w:lastRowFirstColumn="0" w:lastRowLastColumn="0"/>
+            </w:pPr>
+            <w:proofErr w:type="spellStart"/>
+            <w:r>
+              <w:t>Insiel</w:t>
+            </w:r>
+            <w:proofErr w:type="spellEnd"/>
+            <w:r>
+              <w:t xml:space="preserve"> S.p.A.</w:t>
+            </w:r>
+          </w:p>
+        </w:tc>
+        <w:tc>
+          <w:tcPr>
+            <w:tcW w:w="2898" w:type="dxa"/>
           </w:tcPr>
           <w:p>
             <w:pPr>
@@ -1378,6 +1715,24 @@
                 <w:lang w:val="en-US"/>
               </w:rPr>
             </w:pPr>
+            <w:r>
+              <w:rPr>
+                <w:lang w:val="en-US"/>
+              </w:rPr>
+              <w:t>flavio.mucchiut</w:t>
+            </w:r>
+            <w:r>
+              <w:rPr>
+                <w:lang w:val="en-US"/>
+              </w:rPr>
+              <w:t>_at_</w:t>
+            </w:r>
+            <w:r>
+              <w:rPr>
+                <w:lang w:val="en-US"/>
+              </w:rPr>
+              <w:t>insiel.it</w:t>
+            </w:r>
           </w:p>
         </w:tc>
       </w:tr>
@@ -1385,7 +1740,7 @@
         <w:tc>
           <w:tcPr>
             <w:cnfStyle w:val="001000000000" w:firstRow="0" w:lastRow="0" w:firstColumn="1" w:lastColumn="0" w:oddVBand="0" w:evenVBand="0" w:oddHBand="0" w:evenHBand="0" w:firstRowFirstColumn="0" w:firstRowLastColumn="0" w:lastRowFirstColumn="0" w:lastRowLastColumn="0"/>
-            <w:tcW w:w="1978" w:type="dxa"/>
+            <w:tcW w:w="1886" w:type="dxa"/>
           </w:tcPr>
           <w:p>
             <w:r>
@@ -1398,38 +1753,44 @@
         </w:tc>
         <w:tc>
           <w:tcPr>
-            <w:tcW w:w="2307" w:type="dxa"/>
+            <w:tcW w:w="2099" w:type="dxa"/>
           </w:tcPr>
           <w:p>
             <w:pPr>
               <w:cnfStyle w:val="000000000000" w:firstRow="0" w:lastRow="0" w:firstColumn="0" w:lastColumn="0" w:oddVBand="0" w:evenVBand="0" w:oddHBand="0" w:evenHBand="0" w:firstRowFirstColumn="0" w:firstRowLastColumn="0" w:lastRowFirstColumn="0" w:lastRowLastColumn="0"/>
             </w:pPr>
             <w:r>
-              <w:t>Elena Vio</w:t>
-            </w:r>
-          </w:p>
-        </w:tc>
-        <w:tc>
-          <w:tcPr>
-            <w:tcW w:w="2963" w:type="dxa"/>
+              <w:t>Luca Del Col</w:t>
+            </w:r>
+          </w:p>
+        </w:tc>
+        <w:tc>
+          <w:tcPr>
+            <w:tcW w:w="2745" w:type="dxa"/>
           </w:tcPr>
           <w:p>
             <w:pPr>
               <w:cnfStyle w:val="000000000000" w:firstRow="0" w:lastRow="0" w:firstColumn="0" w:lastColumn="0" w:oddVBand="0" w:evenVBand="0" w:oddHBand="0" w:evenHBand="0" w:firstRowFirstColumn="0" w:firstRowLastColumn="0" w:lastRowFirstColumn="0" w:lastRowLastColumn="0"/>
             </w:pPr>
             <w:r>
-              <w:t>Arsenàl.IT</w:t>
-            </w:r>
-          </w:p>
-        </w:tc>
-        <w:tc>
-          <w:tcPr>
-            <w:tcW w:w="2380" w:type="dxa"/>
+              <w:t>IN. VA. S.p.A.</w:t>
+            </w:r>
+          </w:p>
+        </w:tc>
+        <w:tc>
+          <w:tcPr>
+            <w:tcW w:w="2898" w:type="dxa"/>
           </w:tcPr>
           <w:p>
             <w:pPr>
               <w:cnfStyle w:val="000000000000" w:firstRow="0" w:lastRow="0" w:firstColumn="0" w:lastColumn="0" w:oddVBand="0" w:evenVBand="0" w:oddHBand="0" w:evenHBand="0" w:firstRowFirstColumn="0" w:firstRowLastColumn="0" w:lastRowFirstColumn="0" w:lastRowLastColumn="0"/>
             </w:pPr>
+            <w:r>
+              <w:t>ldelcol_at_</w:t>
+            </w:r>
+            <w:r>
+              <w:t>invallee.it</w:t>
+            </w:r>
           </w:p>
         </w:tc>
       </w:tr>
@@ -1437,7 +1798,7 @@
         <w:tc>
           <w:tcPr>
             <w:cnfStyle w:val="001000000000" w:firstRow="0" w:lastRow="0" w:firstColumn="1" w:lastColumn="0" w:oddVBand="0" w:evenVBand="0" w:oddHBand="0" w:evenHBand="0" w:firstRowFirstColumn="0" w:firstRowLastColumn="0" w:lastRowFirstColumn="0" w:lastRowLastColumn="0"/>
-            <w:tcW w:w="1978" w:type="dxa"/>
+            <w:tcW w:w="1886" w:type="dxa"/>
           </w:tcPr>
           <w:p>
             <w:r>
@@ -1450,186 +1811,20 @@
         </w:tc>
         <w:tc>
           <w:tcPr>
-            <w:tcW w:w="2307" w:type="dxa"/>
+            <w:tcW w:w="2099" w:type="dxa"/>
           </w:tcPr>
           <w:p>
             <w:pPr>
               <w:cnfStyle w:val="000000000000" w:firstRow="0" w:lastRow="0" w:firstColumn="0" w:lastColumn="0" w:oddVBand="0" w:evenVBand="0" w:oddHBand="0" w:evenHBand="0" w:firstRowFirstColumn="0" w:firstRowLastColumn="0" w:lastRowFirstColumn="0" w:lastRowLastColumn="0"/>
             </w:pPr>
             <w:r>
-              <w:t>Ivano Christian Tomainu</w:t>
-            </w:r>
-          </w:p>
-        </w:tc>
-        <w:tc>
-          <w:tcPr>
-            <w:tcW w:w="2963" w:type="dxa"/>
-          </w:tcPr>
-          <w:p>
-            <w:pPr>
-              <w:cnfStyle w:val="000000000000" w:firstRow="0" w:lastRow="0" w:firstColumn="0" w:lastColumn="0" w:oddVBand="0" w:evenVBand="0" w:oddHBand="0" w:evenHBand="0" w:firstRowFirstColumn="0" w:firstRowLastColumn="0" w:lastRowFirstColumn="0" w:lastRowLastColumn="0"/>
-            </w:pPr>
-            <w:proofErr w:type="spellStart"/>
-            <w:r>
-              <w:t>Insiel</w:t>
-            </w:r>
-            <w:proofErr w:type="spellEnd"/>
-            <w:r>
-              <w:t xml:space="preserve"> S.p.A.</w:t>
-            </w:r>
-          </w:p>
-        </w:tc>
-        <w:tc>
-          <w:tcPr>
-            <w:tcW w:w="2380" w:type="dxa"/>
-          </w:tcPr>
-          <w:p>
-            <w:pPr>
-              <w:cnfStyle w:val="000000000000" w:firstRow="0" w:lastRow="0" w:firstColumn="0" w:lastColumn="0" w:oddVBand="0" w:evenVBand="0" w:oddHBand="0" w:evenHBand="0" w:firstRowFirstColumn="0" w:firstRowLastColumn="0" w:lastRowFirstColumn="0" w:lastRowLastColumn="0"/>
-            </w:pPr>
-          </w:p>
-        </w:tc>
-      </w:tr>
-      <w:tr>
-        <w:tc>
-          <w:tcPr>
-            <w:cnfStyle w:val="001000000000" w:firstRow="0" w:lastRow="0" w:firstColumn="1" w:lastColumn="0" w:oddVBand="0" w:evenVBand="0" w:oddHBand="0" w:evenHBand="0" w:firstRowFirstColumn="0" w:firstRowLastColumn="0" w:lastRowFirstColumn="0" w:lastRowLastColumn="0"/>
-            <w:tcW w:w="1978" w:type="dxa"/>
-          </w:tcPr>
-          <w:p>
-            <w:r>
-              <w:t>Contributor</w:t>
-            </w:r>
-            <w:r>
-              <w:t>e</w:t>
-            </w:r>
-          </w:p>
-        </w:tc>
-        <w:tc>
-          <w:tcPr>
-            <w:tcW w:w="2307" w:type="dxa"/>
-          </w:tcPr>
-          <w:p>
-            <w:pPr>
-              <w:cnfStyle w:val="000000000000" w:firstRow="0" w:lastRow="0" w:firstColumn="0" w:lastColumn="0" w:oddVBand="0" w:evenVBand="0" w:oddHBand="0" w:evenHBand="0" w:firstRowFirstColumn="0" w:firstRowLastColumn="0" w:lastRowFirstColumn="0" w:lastRowLastColumn="0"/>
-            </w:pPr>
-            <w:r>
-              <w:t>Paola Lupieri</w:t>
-            </w:r>
-          </w:p>
-        </w:tc>
-        <w:tc>
-          <w:tcPr>
-            <w:tcW w:w="2963" w:type="dxa"/>
-          </w:tcPr>
-          <w:p>
-            <w:pPr>
-              <w:cnfStyle w:val="000000000000" w:firstRow="0" w:lastRow="0" w:firstColumn="0" w:lastColumn="0" w:oddVBand="0" w:evenVBand="0" w:oddHBand="0" w:evenHBand="0" w:firstRowFirstColumn="0" w:firstRowLastColumn="0" w:lastRowFirstColumn="0" w:lastRowLastColumn="0"/>
-            </w:pPr>
-            <w:proofErr w:type="spellStart"/>
-            <w:r>
-              <w:t>Insiel</w:t>
-            </w:r>
-            <w:proofErr w:type="spellEnd"/>
-            <w:r>
-              <w:t xml:space="preserve"> S.p.A.</w:t>
-            </w:r>
-          </w:p>
-        </w:tc>
-        <w:tc>
-          <w:tcPr>
-            <w:tcW w:w="2380" w:type="dxa"/>
-          </w:tcPr>
-          <w:p>
-            <w:pPr>
-              <w:cnfStyle w:val="000000000000" w:firstRow="0" w:lastRow="0" w:firstColumn="0" w:lastColumn="0" w:oddVBand="0" w:evenVBand="0" w:oddHBand="0" w:evenHBand="0" w:firstRowFirstColumn="0" w:firstRowLastColumn="0" w:lastRowFirstColumn="0" w:lastRowLastColumn="0"/>
-            </w:pPr>
-          </w:p>
-        </w:tc>
-      </w:tr>
-      <w:tr>
-        <w:tc>
-          <w:tcPr>
-            <w:cnfStyle w:val="001000000000" w:firstRow="0" w:lastRow="0" w:firstColumn="1" w:lastColumn="0" w:oddVBand="0" w:evenVBand="0" w:oddHBand="0" w:evenHBand="0" w:firstRowFirstColumn="0" w:firstRowLastColumn="0" w:lastRowFirstColumn="0" w:lastRowLastColumn="0"/>
-            <w:tcW w:w="1978" w:type="dxa"/>
-          </w:tcPr>
-          <w:p>
-            <w:r>
-              <w:t>Contributor</w:t>
-            </w:r>
-            <w:r>
-              <w:t>e</w:t>
-            </w:r>
-          </w:p>
-        </w:tc>
-        <w:tc>
-          <w:tcPr>
-            <w:tcW w:w="2307" w:type="dxa"/>
-          </w:tcPr>
-          <w:p>
-            <w:pPr>
-              <w:cnfStyle w:val="000000000000" w:firstRow="0" w:lastRow="0" w:firstColumn="0" w:lastColumn="0" w:oddVBand="0" w:evenVBand="0" w:oddHBand="0" w:evenHBand="0" w:firstRowFirstColumn="0" w:firstRowLastColumn="0" w:lastRowFirstColumn="0" w:lastRowLastColumn="0"/>
-            </w:pPr>
-            <w:r>
-              <w:t>Luca Del Col</w:t>
-            </w:r>
-          </w:p>
-        </w:tc>
-        <w:tc>
-          <w:tcPr>
-            <w:tcW w:w="2963" w:type="dxa"/>
-          </w:tcPr>
-          <w:p>
-            <w:pPr>
-              <w:cnfStyle w:val="000000000000" w:firstRow="0" w:lastRow="0" w:firstColumn="0" w:lastColumn="0" w:oddVBand="0" w:evenVBand="0" w:oddHBand="0" w:evenHBand="0" w:firstRowFirstColumn="0" w:firstRowLastColumn="0" w:lastRowFirstColumn="0" w:lastRowLastColumn="0"/>
-            </w:pPr>
-            <w:r>
-              <w:t>IN. VA. S.p.A.</w:t>
-            </w:r>
-          </w:p>
-        </w:tc>
-        <w:tc>
-          <w:tcPr>
-            <w:tcW w:w="2380" w:type="dxa"/>
-          </w:tcPr>
-          <w:p>
-            <w:pPr>
-              <w:cnfStyle w:val="000000000000" w:firstRow="0" w:lastRow="0" w:firstColumn="0" w:lastColumn="0" w:oddVBand="0" w:evenVBand="0" w:oddHBand="0" w:evenHBand="0" w:firstRowFirstColumn="0" w:firstRowLastColumn="0" w:lastRowFirstColumn="0" w:lastRowLastColumn="0"/>
-            </w:pPr>
-          </w:p>
-        </w:tc>
-      </w:tr>
-      <w:tr>
-        <w:tc>
-          <w:tcPr>
-            <w:cnfStyle w:val="001000000000" w:firstRow="0" w:lastRow="0" w:firstColumn="1" w:lastColumn="0" w:oddVBand="0" w:evenVBand="0" w:oddHBand="0" w:evenHBand="0" w:firstRowFirstColumn="0" w:firstRowLastColumn="0" w:lastRowFirstColumn="0" w:lastRowLastColumn="0"/>
-            <w:tcW w:w="1978" w:type="dxa"/>
-          </w:tcPr>
-          <w:p>
-            <w:r>
-              <w:t>Contributor</w:t>
-            </w:r>
-            <w:r>
-              <w:t>e</w:t>
-            </w:r>
-          </w:p>
-        </w:tc>
-        <w:tc>
-          <w:tcPr>
-            <w:tcW w:w="2307" w:type="dxa"/>
-          </w:tcPr>
-          <w:p>
-            <w:pPr>
-              <w:cnfStyle w:val="000000000000" w:firstRow="0" w:lastRow="0" w:firstColumn="0" w:lastColumn="0" w:oddVBand="0" w:evenVBand="0" w:oddHBand="0" w:evenHBand="0" w:firstRowFirstColumn="0" w:firstRowLastColumn="0" w:lastRowFirstColumn="0" w:lastRowLastColumn="0"/>
-            </w:pPr>
-            <w:r>
               <w:t>Davide Corallo</w:t>
             </w:r>
           </w:p>
         </w:tc>
         <w:tc>
           <w:tcPr>
-            <w:tcW w:w="2963" w:type="dxa"/>
+            <w:tcW w:w="2745" w:type="dxa"/>
           </w:tcPr>
           <w:p>
             <w:pPr>
@@ -1643,13 +1838,22 @@
         </w:tc>
         <w:tc>
           <w:tcPr>
-            <w:tcW w:w="2380" w:type="dxa"/>
+            <w:tcW w:w="2898" w:type="dxa"/>
           </w:tcPr>
           <w:p>
             <w:pPr>
               <w:pStyle w:val="Testonormale"/>
               <w:cnfStyle w:val="000000000000" w:firstRow="0" w:lastRow="0" w:firstColumn="0" w:lastColumn="0" w:oddVBand="0" w:evenVBand="0" w:oddHBand="0" w:evenHBand="0" w:firstRowFirstColumn="0" w:firstRowLastColumn="0" w:lastRowFirstColumn="0" w:lastRowLastColumn="0"/>
             </w:pPr>
+            <w:r>
+              <w:t>davide.corallo</w:t>
+            </w:r>
+            <w:r>
+              <w:t>_at_</w:t>
+            </w:r>
+            <w:r>
+              <w:t>csi.it</w:t>
+            </w:r>
           </w:p>
         </w:tc>
       </w:tr>

</xml_diff>

<commit_message>
added new contributors fixed typos in organization-it-hcp
</commit_message>
<xml_diff>
--- a/pandoc/word/home.docx
+++ b/pandoc/word/home.docx
@@ -1201,10 +1201,10 @@
         <w:tblLook w:val="04A0" w:firstRow="1" w:lastRow="0" w:firstColumn="1" w:lastColumn="0" w:noHBand="0" w:noVBand="1"/>
       </w:tblPr>
       <w:tblGrid>
-        <w:gridCol w:w="1886"/>
-        <w:gridCol w:w="2099"/>
-        <w:gridCol w:w="2745"/>
-        <w:gridCol w:w="2898"/>
+        <w:gridCol w:w="1815"/>
+        <w:gridCol w:w="2433"/>
+        <w:gridCol w:w="2095"/>
+        <w:gridCol w:w="3285"/>
       </w:tblGrid>
       <w:tr>
         <w:trPr>
@@ -1213,7 +1213,7 @@
         <w:tc>
           <w:tcPr>
             <w:cnfStyle w:val="001000000000" w:firstRow="0" w:lastRow="0" w:firstColumn="1" w:lastColumn="0" w:oddVBand="0" w:evenVBand="0" w:oddHBand="0" w:evenHBand="0" w:firstRowFirstColumn="0" w:firstRowLastColumn="0" w:lastRowFirstColumn="0" w:lastRowLastColumn="0"/>
-            <w:tcW w:w="1886" w:type="dxa"/>
+            <w:tcW w:w="1815" w:type="dxa"/>
           </w:tcPr>
           <w:p>
             <w:r>
@@ -1223,7 +1223,7 @@
         </w:tc>
         <w:tc>
           <w:tcPr>
-            <w:tcW w:w="2099" w:type="dxa"/>
+            <w:tcW w:w="2433" w:type="dxa"/>
           </w:tcPr>
           <w:p>
             <w:pPr>
@@ -1236,7 +1236,7 @@
         </w:tc>
         <w:tc>
           <w:tcPr>
-            <w:tcW w:w="2745" w:type="dxa"/>
+            <w:tcW w:w="2095" w:type="dxa"/>
           </w:tcPr>
           <w:p>
             <w:pPr>
@@ -1249,7 +1249,7 @@
         </w:tc>
         <w:tc>
           <w:tcPr>
-            <w:tcW w:w="2898" w:type="dxa"/>
+            <w:tcW w:w="3285" w:type="dxa"/>
           </w:tcPr>
           <w:p>
             <w:pPr>
@@ -1265,7 +1265,7 @@
         <w:tc>
           <w:tcPr>
             <w:cnfStyle w:val="001000000000" w:firstRow="0" w:lastRow="0" w:firstColumn="1" w:lastColumn="0" w:oddVBand="0" w:evenVBand="0" w:oddHBand="0" w:evenHBand="0" w:firstRowFirstColumn="0" w:firstRowLastColumn="0" w:lastRowFirstColumn="0" w:lastRowLastColumn="0"/>
-            <w:tcW w:w="1886" w:type="dxa"/>
+            <w:tcW w:w="1815" w:type="dxa"/>
           </w:tcPr>
           <w:p>
             <w:r>
@@ -1275,7 +1275,7 @@
         </w:tc>
         <w:tc>
           <w:tcPr>
-            <w:tcW w:w="2099" w:type="dxa"/>
+            <w:tcW w:w="2433" w:type="dxa"/>
           </w:tcPr>
           <w:p>
             <w:pPr>
@@ -1288,7 +1288,7 @@
         </w:tc>
         <w:tc>
           <w:tcPr>
-            <w:tcW w:w="2745" w:type="dxa"/>
+            <w:tcW w:w="2095" w:type="dxa"/>
           </w:tcPr>
           <w:p>
             <w:pPr>
@@ -1301,7 +1301,7 @@
         </w:tc>
         <w:tc>
           <w:tcPr>
-            <w:tcW w:w="2898" w:type="dxa"/>
+            <w:tcW w:w="3285" w:type="dxa"/>
           </w:tcPr>
           <w:p>
             <w:pPr>
@@ -1323,7 +1323,7 @@
         <w:tc>
           <w:tcPr>
             <w:cnfStyle w:val="001000000000" w:firstRow="0" w:lastRow="0" w:firstColumn="1" w:lastColumn="0" w:oddVBand="0" w:evenVBand="0" w:oddHBand="0" w:evenHBand="0" w:firstRowFirstColumn="0" w:firstRowLastColumn="0" w:lastRowFirstColumn="0" w:lastRowLastColumn="0"/>
-            <w:tcW w:w="1886" w:type="dxa"/>
+            <w:tcW w:w="1815" w:type="dxa"/>
           </w:tcPr>
           <w:p>
             <w:pPr>
@@ -1335,7 +1335,7 @@
         </w:tc>
         <w:tc>
           <w:tcPr>
-            <w:tcW w:w="2099" w:type="dxa"/>
+            <w:tcW w:w="2433" w:type="dxa"/>
           </w:tcPr>
           <w:p>
             <w:pPr>
@@ -1348,7 +1348,7 @@
         </w:tc>
         <w:tc>
           <w:tcPr>
-            <w:tcW w:w="2745" w:type="dxa"/>
+            <w:tcW w:w="2095" w:type="dxa"/>
           </w:tcPr>
           <w:p>
             <w:pPr>
@@ -1362,7 +1362,7 @@
         </w:tc>
         <w:tc>
           <w:tcPr>
-            <w:tcW w:w="2898" w:type="dxa"/>
+            <w:tcW w:w="3285" w:type="dxa"/>
           </w:tcPr>
           <w:p>
             <w:pPr>
@@ -1378,7 +1378,7 @@
         <w:tc>
           <w:tcPr>
             <w:cnfStyle w:val="001000000000" w:firstRow="0" w:lastRow="0" w:firstColumn="1" w:lastColumn="0" w:oddVBand="0" w:evenVBand="0" w:oddHBand="0" w:evenHBand="0" w:firstRowFirstColumn="0" w:firstRowLastColumn="0" w:lastRowFirstColumn="0" w:lastRowLastColumn="0"/>
-            <w:tcW w:w="1886" w:type="dxa"/>
+            <w:tcW w:w="1815" w:type="dxa"/>
           </w:tcPr>
           <w:p>
             <w:r>
@@ -1391,7 +1391,7 @@
         </w:tc>
         <w:tc>
           <w:tcPr>
-            <w:tcW w:w="2099" w:type="dxa"/>
+            <w:tcW w:w="2433" w:type="dxa"/>
           </w:tcPr>
           <w:p>
             <w:pPr>
@@ -1404,7 +1404,7 @@
         </w:tc>
         <w:tc>
           <w:tcPr>
-            <w:tcW w:w="2745" w:type="dxa"/>
+            <w:tcW w:w="2095" w:type="dxa"/>
           </w:tcPr>
           <w:p>
             <w:pPr>
@@ -1417,20 +1417,14 @@
         </w:tc>
         <w:tc>
           <w:tcPr>
-            <w:tcW w:w="2898" w:type="dxa"/>
+            <w:tcW w:w="3285" w:type="dxa"/>
           </w:tcPr>
           <w:p>
             <w:pPr>
               <w:cnfStyle w:val="000000000000" w:firstRow="0" w:lastRow="0" w:firstColumn="0" w:lastColumn="0" w:oddVBand="0" w:evenVBand="0" w:oddHBand="0" w:evenHBand="0" w:firstRowFirstColumn="0" w:firstRowLastColumn="0" w:lastRowFirstColumn="0" w:lastRowLastColumn="0"/>
             </w:pPr>
             <w:r>
-              <w:t>evio</w:t>
-            </w:r>
-            <w:r>
-              <w:t>_at_</w:t>
-            </w:r>
-            <w:r>
-              <w:t>consorzioarsenal.it</w:t>
+              <w:t>evio_at_consorzioarsenal.it</w:t>
             </w:r>
           </w:p>
         </w:tc>
@@ -1439,11 +1433,10 @@
         <w:tc>
           <w:tcPr>
             <w:cnfStyle w:val="001000000000" w:firstRow="0" w:lastRow="0" w:firstColumn="1" w:lastColumn="0" w:oddVBand="0" w:evenVBand="0" w:oddHBand="0" w:evenHBand="0" w:firstRowFirstColumn="0" w:firstRowLastColumn="0" w:lastRowFirstColumn="0" w:lastRowLastColumn="0"/>
-            <w:tcW w:w="1886" w:type="dxa"/>
-          </w:tcPr>
-          <w:p>
-            <w:r>
-              <w:lastRenderedPageBreak/>
+            <w:tcW w:w="1815" w:type="dxa"/>
+          </w:tcPr>
+          <w:p>
+            <w:r>
               <w:t>Contributor</w:t>
             </w:r>
             <w:r>
@@ -1453,7 +1446,7 @@
         </w:tc>
         <w:tc>
           <w:tcPr>
-            <w:tcW w:w="2099" w:type="dxa"/>
+            <w:tcW w:w="2433" w:type="dxa"/>
           </w:tcPr>
           <w:p>
             <w:pPr>
@@ -1466,7 +1459,7 @@
         </w:tc>
         <w:tc>
           <w:tcPr>
-            <w:tcW w:w="2745" w:type="dxa"/>
+            <w:tcW w:w="2095" w:type="dxa"/>
           </w:tcPr>
           <w:p>
             <w:pPr>
@@ -1484,7 +1477,7 @@
         </w:tc>
         <w:tc>
           <w:tcPr>
-            <w:tcW w:w="2898" w:type="dxa"/>
+            <w:tcW w:w="3285" w:type="dxa"/>
           </w:tcPr>
           <w:p>
             <w:pPr>
@@ -1497,7 +1490,218 @@
               <w:rPr>
                 <w:lang w:val="en-US"/>
               </w:rPr>
-              <w:t>ivano.tomainu</w:t>
+              <w:t>ivano.tomainu_at_insiel.it</w:t>
+            </w:r>
+          </w:p>
+        </w:tc>
+      </w:tr>
+      <w:tr>
+        <w:tc>
+          <w:tcPr>
+            <w:cnfStyle w:val="001000000000" w:firstRow="0" w:lastRow="0" w:firstColumn="1" w:lastColumn="0" w:oddVBand="0" w:evenVBand="0" w:oddHBand="0" w:evenHBand="0" w:firstRowFirstColumn="0" w:firstRowLastColumn="0" w:lastRowFirstColumn="0" w:lastRowLastColumn="0"/>
+            <w:tcW w:w="1815" w:type="dxa"/>
+          </w:tcPr>
+          <w:p>
+            <w:r>
+              <w:lastRenderedPageBreak/>
+              <w:t>Contributor</w:t>
+            </w:r>
+            <w:r>
+              <w:t>e</w:t>
+            </w:r>
+          </w:p>
+        </w:tc>
+        <w:tc>
+          <w:tcPr>
+            <w:tcW w:w="2433" w:type="dxa"/>
+          </w:tcPr>
+          <w:p>
+            <w:pPr>
+              <w:cnfStyle w:val="000000000000" w:firstRow="0" w:lastRow="0" w:firstColumn="0" w:lastColumn="0" w:oddVBand="0" w:evenVBand="0" w:oddHBand="0" w:evenHBand="0" w:firstRowFirstColumn="0" w:firstRowLastColumn="0" w:lastRowFirstColumn="0" w:lastRowLastColumn="0"/>
+            </w:pPr>
+            <w:r>
+              <w:t>Paola Lupieri</w:t>
+            </w:r>
+          </w:p>
+        </w:tc>
+        <w:tc>
+          <w:tcPr>
+            <w:tcW w:w="2095" w:type="dxa"/>
+          </w:tcPr>
+          <w:p>
+            <w:pPr>
+              <w:cnfStyle w:val="000000000000" w:firstRow="0" w:lastRow="0" w:firstColumn="0" w:lastColumn="0" w:oddVBand="0" w:evenVBand="0" w:oddHBand="0" w:evenHBand="0" w:firstRowFirstColumn="0" w:firstRowLastColumn="0" w:lastRowFirstColumn="0" w:lastRowLastColumn="0"/>
+            </w:pPr>
+            <w:proofErr w:type="spellStart"/>
+            <w:r>
+              <w:t>Insiel</w:t>
+            </w:r>
+            <w:proofErr w:type="spellEnd"/>
+            <w:r>
+              <w:t xml:space="preserve"> S.p.A.</w:t>
+            </w:r>
+          </w:p>
+        </w:tc>
+        <w:tc>
+          <w:tcPr>
+            <w:tcW w:w="3285" w:type="dxa"/>
+          </w:tcPr>
+          <w:p>
+            <w:pPr>
+              <w:cnfStyle w:val="000000000000" w:firstRow="0" w:lastRow="0" w:firstColumn="0" w:lastColumn="0" w:oddVBand="0" w:evenVBand="0" w:oddHBand="0" w:evenHBand="0" w:firstRowFirstColumn="0" w:firstRowLastColumn="0" w:lastRowFirstColumn="0" w:lastRowLastColumn="0"/>
+            </w:pPr>
+            <w:r>
+              <w:t>paola.lupieri</w:t>
+            </w:r>
+            <w:r>
+              <w:t>_at_</w:t>
+            </w:r>
+            <w:r>
+              <w:t>insiel.it</w:t>
+            </w:r>
+          </w:p>
+        </w:tc>
+      </w:tr>
+      <w:tr>
+        <w:tc>
+          <w:tcPr>
+            <w:cnfStyle w:val="001000000000" w:firstRow="0" w:lastRow="0" w:firstColumn="1" w:lastColumn="0" w:oddVBand="0" w:evenVBand="0" w:oddHBand="0" w:evenHBand="0" w:firstRowFirstColumn="0" w:firstRowLastColumn="0" w:lastRowFirstColumn="0" w:lastRowLastColumn="0"/>
+            <w:tcW w:w="1815" w:type="dxa"/>
+          </w:tcPr>
+          <w:p>
+            <w:r>
+              <w:t>Contributor</w:t>
+            </w:r>
+            <w:r>
+              <w:t>e</w:t>
+            </w:r>
+          </w:p>
+        </w:tc>
+        <w:tc>
+          <w:tcPr>
+            <w:tcW w:w="2433" w:type="dxa"/>
+          </w:tcPr>
+          <w:p>
+            <w:pPr>
+              <w:cnfStyle w:val="000000000000" w:firstRow="0" w:lastRow="0" w:firstColumn="0" w:lastColumn="0" w:oddVBand="0" w:evenVBand="0" w:oddHBand="0" w:evenHBand="0" w:firstRowFirstColumn="0" w:firstRowLastColumn="0" w:lastRowFirstColumn="0" w:lastRowLastColumn="0"/>
+            </w:pPr>
+            <w:r>
+              <w:t>Stefano</w:t>
+            </w:r>
+            <w:r>
+              <w:t xml:space="preserve"> </w:t>
+            </w:r>
+            <w:r>
+              <w:t>Terreni</w:t>
+            </w:r>
+          </w:p>
+        </w:tc>
+        <w:tc>
+          <w:tcPr>
+            <w:tcW w:w="2095" w:type="dxa"/>
+          </w:tcPr>
+          <w:p>
+            <w:pPr>
+              <w:cnfStyle w:val="000000000000" w:firstRow="0" w:lastRow="0" w:firstColumn="0" w:lastColumn="0" w:oddVBand="0" w:evenVBand="0" w:oddHBand="0" w:evenHBand="0" w:firstRowFirstColumn="0" w:firstRowLastColumn="0" w:lastRowFirstColumn="0" w:lastRowLastColumn="0"/>
+            </w:pPr>
+            <w:proofErr w:type="spellStart"/>
+            <w:r>
+              <w:t>Insiel</w:t>
+            </w:r>
+            <w:proofErr w:type="spellEnd"/>
+            <w:r>
+              <w:t xml:space="preserve"> S.p.A.</w:t>
+            </w:r>
+          </w:p>
+        </w:tc>
+        <w:tc>
+          <w:tcPr>
+            <w:tcW w:w="3285" w:type="dxa"/>
+          </w:tcPr>
+          <w:p>
+            <w:pPr>
+              <w:cnfStyle w:val="000000000000" w:firstRow="0" w:lastRow="0" w:firstColumn="0" w:lastColumn="0" w:oddVBand="0" w:evenVBand="0" w:oddHBand="0" w:evenHBand="0" w:firstRowFirstColumn="0" w:firstRowLastColumn="0" w:lastRowFirstColumn="0" w:lastRowLastColumn="0"/>
+            </w:pPr>
+            <w:r>
+              <w:t>stefano.terreni</w:t>
+            </w:r>
+            <w:r>
+              <w:t>_at_</w:t>
+            </w:r>
+            <w:r>
+              <w:t>insiel.it</w:t>
+            </w:r>
+          </w:p>
+        </w:tc>
+      </w:tr>
+      <w:tr>
+        <w:tc>
+          <w:tcPr>
+            <w:cnfStyle w:val="001000000000" w:firstRow="0" w:lastRow="0" w:firstColumn="1" w:lastColumn="0" w:oddVBand="0" w:evenVBand="0" w:oddHBand="0" w:evenHBand="0" w:firstRowFirstColumn="0" w:firstRowLastColumn="0" w:lastRowFirstColumn="0" w:lastRowLastColumn="0"/>
+            <w:tcW w:w="1815" w:type="dxa"/>
+          </w:tcPr>
+          <w:p>
+            <w:r>
+              <w:t>Contributor</w:t>
+            </w:r>
+            <w:r>
+              <w:t>e</w:t>
+            </w:r>
+          </w:p>
+        </w:tc>
+        <w:tc>
+          <w:tcPr>
+            <w:tcW w:w="2433" w:type="dxa"/>
+          </w:tcPr>
+          <w:p>
+            <w:pPr>
+              <w:cnfStyle w:val="000000000000" w:firstRow="0" w:lastRow="0" w:firstColumn="0" w:lastColumn="0" w:oddVBand="0" w:evenVBand="0" w:oddHBand="0" w:evenHBand="0" w:firstRowFirstColumn="0" w:firstRowLastColumn="0" w:lastRowFirstColumn="0" w:lastRowLastColumn="0"/>
+            </w:pPr>
+            <w:r>
+              <w:t>Flavio</w:t>
+            </w:r>
+            <w:r>
+              <w:t xml:space="preserve"> </w:t>
+            </w:r>
+            <w:r>
+              <w:t>Mucchiut</w:t>
+            </w:r>
+          </w:p>
+        </w:tc>
+        <w:tc>
+          <w:tcPr>
+            <w:tcW w:w="2095" w:type="dxa"/>
+          </w:tcPr>
+          <w:p>
+            <w:pPr>
+              <w:cnfStyle w:val="000000000000" w:firstRow="0" w:lastRow="0" w:firstColumn="0" w:lastColumn="0" w:oddVBand="0" w:evenVBand="0" w:oddHBand="0" w:evenHBand="0" w:firstRowFirstColumn="0" w:firstRowLastColumn="0" w:lastRowFirstColumn="0" w:lastRowLastColumn="0"/>
+            </w:pPr>
+            <w:proofErr w:type="spellStart"/>
+            <w:r>
+              <w:t>Insiel</w:t>
+            </w:r>
+            <w:proofErr w:type="spellEnd"/>
+            <w:r>
+              <w:t xml:space="preserve"> S.p.A.</w:t>
+            </w:r>
+          </w:p>
+        </w:tc>
+        <w:tc>
+          <w:tcPr>
+            <w:tcW w:w="3285" w:type="dxa"/>
+          </w:tcPr>
+          <w:p>
+            <w:pPr>
+              <w:cnfStyle w:val="000000000000" w:firstRow="0" w:lastRow="0" w:firstColumn="0" w:lastColumn="0" w:oddVBand="0" w:evenVBand="0" w:oddHBand="0" w:evenHBand="0" w:firstRowFirstColumn="0" w:firstRowLastColumn="0" w:lastRowFirstColumn="0" w:lastRowLastColumn="0"/>
+              <w:rPr>
+                <w:lang w:val="en-US"/>
+              </w:rPr>
+            </w:pPr>
+            <w:r>
+              <w:rPr>
+                <w:lang w:val="en-US"/>
+              </w:rPr>
+              <w:t>flavio.mucchiut</w:t>
             </w:r>
             <w:r>
               <w:rPr>
@@ -1518,7 +1722,7 @@
         <w:tc>
           <w:tcPr>
             <w:cnfStyle w:val="001000000000" w:firstRow="0" w:lastRow="0" w:firstColumn="1" w:lastColumn="0" w:oddVBand="0" w:evenVBand="0" w:oddHBand="0" w:evenHBand="0" w:firstRowFirstColumn="0" w:firstRowLastColumn="0" w:lastRowFirstColumn="0" w:lastRowLastColumn="0"/>
-            <w:tcW w:w="1886" w:type="dxa"/>
+            <w:tcW w:w="1815" w:type="dxa"/>
           </w:tcPr>
           <w:p>
             <w:r>
@@ -1531,51 +1735,43 @@
         </w:tc>
         <w:tc>
           <w:tcPr>
-            <w:tcW w:w="2099" w:type="dxa"/>
+            <w:tcW w:w="2433" w:type="dxa"/>
           </w:tcPr>
           <w:p>
             <w:pPr>
               <w:cnfStyle w:val="000000000000" w:firstRow="0" w:lastRow="0" w:firstColumn="0" w:lastColumn="0" w:oddVBand="0" w:evenVBand="0" w:oddHBand="0" w:evenHBand="0" w:firstRowFirstColumn="0" w:firstRowLastColumn="0" w:lastRowFirstColumn="0" w:lastRowLastColumn="0"/>
             </w:pPr>
             <w:r>
-              <w:t>Paola Lupieri</w:t>
-            </w:r>
-          </w:p>
-        </w:tc>
-        <w:tc>
-          <w:tcPr>
-            <w:tcW w:w="2745" w:type="dxa"/>
+              <w:t>Luca Del Col</w:t>
+            </w:r>
+          </w:p>
+        </w:tc>
+        <w:tc>
+          <w:tcPr>
+            <w:tcW w:w="2095" w:type="dxa"/>
           </w:tcPr>
           <w:p>
             <w:pPr>
               <w:cnfStyle w:val="000000000000" w:firstRow="0" w:lastRow="0" w:firstColumn="0" w:lastColumn="0" w:oddVBand="0" w:evenVBand="0" w:oddHBand="0" w:evenHBand="0" w:firstRowFirstColumn="0" w:firstRowLastColumn="0" w:lastRowFirstColumn="0" w:lastRowLastColumn="0"/>
             </w:pPr>
-            <w:proofErr w:type="spellStart"/>
-            <w:r>
-              <w:t>Insiel</w:t>
-            </w:r>
-            <w:proofErr w:type="spellEnd"/>
-            <w:r>
-              <w:t xml:space="preserve"> S.p.A.</w:t>
-            </w:r>
-          </w:p>
-        </w:tc>
-        <w:tc>
-          <w:tcPr>
-            <w:tcW w:w="2898" w:type="dxa"/>
+            <w:r>
+              <w:t>IN. VA. S.p.A.</w:t>
+            </w:r>
+          </w:p>
+        </w:tc>
+        <w:tc>
+          <w:tcPr>
+            <w:tcW w:w="3285" w:type="dxa"/>
           </w:tcPr>
           <w:p>
             <w:pPr>
               <w:cnfStyle w:val="000000000000" w:firstRow="0" w:lastRow="0" w:firstColumn="0" w:lastColumn="0" w:oddVBand="0" w:evenVBand="0" w:oddHBand="0" w:evenHBand="0" w:firstRowFirstColumn="0" w:firstRowLastColumn="0" w:lastRowFirstColumn="0" w:lastRowLastColumn="0"/>
             </w:pPr>
             <w:r>
-              <w:t>paola.lupieri</w:t>
-            </w:r>
-            <w:r>
-              <w:t>_at_</w:t>
-            </w:r>
-            <w:r>
-              <w:t>insiel.it</w:t>
+              <w:t>ldelcol_at_</w:t>
+            </w:r>
+            <w:r>
+              <w:t>invallee.it</w:t>
             </w:r>
           </w:p>
         </w:tc>
@@ -1584,7 +1780,7 @@
         <w:tc>
           <w:tcPr>
             <w:cnfStyle w:val="001000000000" w:firstRow="0" w:lastRow="0" w:firstColumn="1" w:lastColumn="0" w:oddVBand="0" w:evenVBand="0" w:oddHBand="0" w:evenHBand="0" w:firstRowFirstColumn="0" w:firstRowLastColumn="0" w:lastRowFirstColumn="0" w:lastRowLastColumn="0"/>
-            <w:tcW w:w="1886" w:type="dxa"/>
+            <w:tcW w:w="1815" w:type="dxa"/>
           </w:tcPr>
           <w:p>
             <w:r>
@@ -1597,57 +1793,48 @@
         </w:tc>
         <w:tc>
           <w:tcPr>
-            <w:tcW w:w="2099" w:type="dxa"/>
+            <w:tcW w:w="2433" w:type="dxa"/>
           </w:tcPr>
           <w:p>
             <w:pPr>
               <w:cnfStyle w:val="000000000000" w:firstRow="0" w:lastRow="0" w:firstColumn="0" w:lastColumn="0" w:oddVBand="0" w:evenVBand="0" w:oddHBand="0" w:evenHBand="0" w:firstRowFirstColumn="0" w:firstRowLastColumn="0" w:lastRowFirstColumn="0" w:lastRowLastColumn="0"/>
             </w:pPr>
             <w:r>
-              <w:t>Stefano</w:t>
-            </w:r>
-            <w:r>
-              <w:t xml:space="preserve"> </w:t>
-            </w:r>
-            <w:r>
-              <w:t>Terreni</w:t>
-            </w:r>
-          </w:p>
-        </w:tc>
-        <w:tc>
-          <w:tcPr>
-            <w:tcW w:w="2745" w:type="dxa"/>
-          </w:tcPr>
-          <w:p>
-            <w:pPr>
+              <w:t>Davide Corallo</w:t>
+            </w:r>
+          </w:p>
+        </w:tc>
+        <w:tc>
+          <w:tcPr>
+            <w:tcW w:w="2095" w:type="dxa"/>
+          </w:tcPr>
+          <w:p>
+            <w:pPr>
+              <w:pStyle w:val="Testonormale"/>
               <w:cnfStyle w:val="000000000000" w:firstRow="0" w:lastRow="0" w:firstColumn="0" w:lastColumn="0" w:oddVBand="0" w:evenVBand="0" w:oddHBand="0" w:evenHBand="0" w:firstRowFirstColumn="0" w:firstRowLastColumn="0" w:lastRowFirstColumn="0" w:lastRowLastColumn="0"/>
             </w:pPr>
-            <w:proofErr w:type="spellStart"/>
-            <w:r>
-              <w:t>Insiel</w:t>
-            </w:r>
-            <w:proofErr w:type="spellEnd"/>
-            <w:r>
-              <w:t xml:space="preserve"> S.p.A.</w:t>
-            </w:r>
-          </w:p>
-        </w:tc>
-        <w:tc>
-          <w:tcPr>
-            <w:tcW w:w="2898" w:type="dxa"/>
-          </w:tcPr>
-          <w:p>
-            <w:pPr>
+            <w:r>
+              <w:t>CSI Piemonte</w:t>
+            </w:r>
+          </w:p>
+        </w:tc>
+        <w:tc>
+          <w:tcPr>
+            <w:tcW w:w="3285" w:type="dxa"/>
+          </w:tcPr>
+          <w:p>
+            <w:pPr>
+              <w:pStyle w:val="Testonormale"/>
               <w:cnfStyle w:val="000000000000" w:firstRow="0" w:lastRow="0" w:firstColumn="0" w:lastColumn="0" w:oddVBand="0" w:evenVBand="0" w:oddHBand="0" w:evenHBand="0" w:firstRowFirstColumn="0" w:firstRowLastColumn="0" w:lastRowFirstColumn="0" w:lastRowLastColumn="0"/>
             </w:pPr>
             <w:r>
-              <w:t>stefano.terreni</w:t>
+              <w:t>davide.corallo</w:t>
             </w:r>
             <w:r>
               <w:t>_at_</w:t>
             </w:r>
             <w:r>
-              <w:t>insiel.it</w:t>
+              <w:t>csi.it</w:t>
             </w:r>
           </w:p>
         </w:tc>
@@ -1656,7 +1843,7 @@
         <w:tc>
           <w:tcPr>
             <w:cnfStyle w:val="001000000000" w:firstRow="0" w:lastRow="0" w:firstColumn="1" w:lastColumn="0" w:oddVBand="0" w:evenVBand="0" w:oddHBand="0" w:evenHBand="0" w:firstRowFirstColumn="0" w:firstRowLastColumn="0" w:lastRowFirstColumn="0" w:lastRowLastColumn="0"/>
-            <w:tcW w:w="1886" w:type="dxa"/>
+            <w:tcW w:w="1815" w:type="dxa"/>
           </w:tcPr>
           <w:p>
             <w:r>
@@ -1669,69 +1856,90 @@
         </w:tc>
         <w:tc>
           <w:tcPr>
-            <w:tcW w:w="2099" w:type="dxa"/>
+            <w:tcW w:w="2433" w:type="dxa"/>
           </w:tcPr>
           <w:p>
             <w:pPr>
               <w:cnfStyle w:val="000000000000" w:firstRow="0" w:lastRow="0" w:firstColumn="0" w:lastColumn="0" w:oddVBand="0" w:evenVBand="0" w:oddHBand="0" w:evenHBand="0" w:firstRowFirstColumn="0" w:firstRowLastColumn="0" w:lastRowFirstColumn="0" w:lastRowLastColumn="0"/>
             </w:pPr>
             <w:r>
-              <w:t>Flavio</w:t>
-            </w:r>
-            <w:r>
+              <w:rPr>
+                <w:rFonts w:ascii="Calibri" w:hAnsi="Calibri" w:cs="Calibri"/>
+              </w:rPr>
+              <w:t>Luigi Enrico</w:t>
+            </w:r>
+            <w:r>
+              <w:rPr>
+                <w:rFonts w:ascii="Calibri" w:hAnsi="Calibri" w:cs="Calibri"/>
+              </w:rPr>
               <w:t xml:space="preserve"> </w:t>
             </w:r>
             <w:r>
-              <w:t>Mucchiut</w:t>
-            </w:r>
-          </w:p>
-        </w:tc>
-        <w:tc>
-          <w:tcPr>
-            <w:tcW w:w="2745" w:type="dxa"/>
-          </w:tcPr>
-          <w:p>
-            <w:pPr>
+              <w:rPr>
+                <w:rFonts w:ascii="Calibri" w:hAnsi="Calibri" w:cs="Calibri"/>
+              </w:rPr>
+              <w:t>Maccolini</w:t>
+            </w:r>
+          </w:p>
+        </w:tc>
+        <w:tc>
+          <w:tcPr>
+            <w:tcW w:w="2095" w:type="dxa"/>
+            <w:vAlign w:val="center"/>
+          </w:tcPr>
+          <w:p>
+            <w:pPr>
+              <w:pStyle w:val="Testonormale"/>
               <w:cnfStyle w:val="000000000000" w:firstRow="0" w:lastRow="0" w:firstColumn="0" w:lastColumn="0" w:oddVBand="0" w:evenVBand="0" w:oddHBand="0" w:evenHBand="0" w:firstRowFirstColumn="0" w:firstRowLastColumn="0" w:lastRowFirstColumn="0" w:lastRowLastColumn="0"/>
             </w:pPr>
+            <w:r>
+              <w:t>Umbria Digitale</w:t>
+            </w:r>
+          </w:p>
+        </w:tc>
+        <w:tc>
+          <w:tcPr>
+            <w:tcW w:w="3285" w:type="dxa"/>
+            <w:vAlign w:val="center"/>
+          </w:tcPr>
+          <w:p>
+            <w:pPr>
+              <w:pStyle w:val="Testonormale"/>
+              <w:cnfStyle w:val="000000000000" w:firstRow="0" w:lastRow="0" w:firstColumn="0" w:lastColumn="0" w:oddVBand="0" w:evenVBand="0" w:oddHBand="0" w:evenHBand="0" w:firstRowFirstColumn="0" w:firstRowLastColumn="0" w:lastRowFirstColumn="0" w:lastRowLastColumn="0"/>
+            </w:pPr>
             <w:proofErr w:type="spellStart"/>
-            <w:r>
-              <w:t>Insiel</w:t>
+            <w:proofErr w:type="gramStart"/>
+            <w:r>
+              <w:rPr>
+                <w:rFonts w:cs="Calibri"/>
+                <w:szCs w:val="22"/>
+              </w:rPr>
+              <w:t>luigi.maccolini</w:t>
             </w:r>
             <w:proofErr w:type="spellEnd"/>
-            <w:r>
-              <w:t xml:space="preserve"> S.p.A.</w:t>
-            </w:r>
-          </w:p>
-        </w:tc>
-        <w:tc>
-          <w:tcPr>
-            <w:tcW w:w="2898" w:type="dxa"/>
-          </w:tcPr>
-          <w:p>
-            <w:pPr>
-              <w:cnfStyle w:val="000000000000" w:firstRow="0" w:lastRow="0" w:firstColumn="0" w:lastColumn="0" w:oddVBand="0" w:evenVBand="0" w:oddHBand="0" w:evenHBand="0" w:firstRowFirstColumn="0" w:firstRowLastColumn="0" w:lastRowFirstColumn="0" w:lastRowLastColumn="0"/>
+            <w:proofErr w:type="gramEnd"/>
+            <w:r>
               <w:rPr>
-                <w:lang w:val="en-US"/>
+                <w:rFonts w:cs="Calibri"/>
+                <w:szCs w:val="22"/>
               </w:rPr>
-            </w:pPr>
+              <w:t>[</w:t>
+            </w:r>
+            <w:proofErr w:type="spellStart"/>
             <w:r>
               <w:rPr>
-                <w:lang w:val="en-US"/>
+                <w:rFonts w:cs="Calibri"/>
+                <w:szCs w:val="22"/>
               </w:rPr>
-              <w:t>flavio.mucchiut</w:t>
-            </w:r>
+              <w:t>at</w:t>
+            </w:r>
+            <w:proofErr w:type="spellEnd"/>
             <w:r>
               <w:rPr>
-                <w:lang w:val="en-US"/>
+                <w:rFonts w:cs="Calibri"/>
+                <w:szCs w:val="22"/>
               </w:rPr>
-              <w:t>_at_</w:t>
-            </w:r>
-            <w:r>
-              <w:rPr>
-                <w:lang w:val="en-US"/>
-              </w:rPr>
-              <w:t>insiel.it</w:t>
+              <w:t>]umbriadigitale.it</w:t>
             </w:r>
           </w:p>
         </w:tc>
@@ -1740,7 +1948,7 @@
         <w:tc>
           <w:tcPr>
             <w:cnfStyle w:val="001000000000" w:firstRow="0" w:lastRow="0" w:firstColumn="1" w:lastColumn="0" w:oddVBand="0" w:evenVBand="0" w:oddHBand="0" w:evenHBand="0" w:firstRowFirstColumn="0" w:firstRowLastColumn="0" w:lastRowFirstColumn="0" w:lastRowLastColumn="0"/>
-            <w:tcW w:w="1886" w:type="dxa"/>
+            <w:tcW w:w="1815" w:type="dxa"/>
           </w:tcPr>
           <w:p>
             <w:r>
@@ -1753,78 +1961,20 @@
         </w:tc>
         <w:tc>
           <w:tcPr>
-            <w:tcW w:w="2099" w:type="dxa"/>
+            <w:tcW w:w="2433" w:type="dxa"/>
           </w:tcPr>
           <w:p>
             <w:pPr>
               <w:cnfStyle w:val="000000000000" w:firstRow="0" w:lastRow="0" w:firstColumn="0" w:lastColumn="0" w:oddVBand="0" w:evenVBand="0" w:oddHBand="0" w:evenHBand="0" w:firstRowFirstColumn="0" w:firstRowLastColumn="0" w:lastRowFirstColumn="0" w:lastRowLastColumn="0"/>
             </w:pPr>
             <w:r>
-              <w:t>Luca Del Col</w:t>
-            </w:r>
-          </w:p>
-        </w:tc>
-        <w:tc>
-          <w:tcPr>
-            <w:tcW w:w="2745" w:type="dxa"/>
-          </w:tcPr>
-          <w:p>
-            <w:pPr>
-              <w:cnfStyle w:val="000000000000" w:firstRow="0" w:lastRow="0" w:firstColumn="0" w:lastColumn="0" w:oddVBand="0" w:evenVBand="0" w:oddHBand="0" w:evenHBand="0" w:firstRowFirstColumn="0" w:firstRowLastColumn="0" w:lastRowFirstColumn="0" w:lastRowLastColumn="0"/>
-            </w:pPr>
-            <w:r>
-              <w:t>IN. VA. S.p.A.</w:t>
-            </w:r>
-          </w:p>
-        </w:tc>
-        <w:tc>
-          <w:tcPr>
-            <w:tcW w:w="2898" w:type="dxa"/>
-          </w:tcPr>
-          <w:p>
-            <w:pPr>
-              <w:cnfStyle w:val="000000000000" w:firstRow="0" w:lastRow="0" w:firstColumn="0" w:lastColumn="0" w:oddVBand="0" w:evenVBand="0" w:oddHBand="0" w:evenHBand="0" w:firstRowFirstColumn="0" w:firstRowLastColumn="0" w:lastRowFirstColumn="0" w:lastRowLastColumn="0"/>
-            </w:pPr>
-            <w:r>
-              <w:t>ldelcol_at_</w:t>
-            </w:r>
-            <w:r>
-              <w:t>invallee.it</w:t>
-            </w:r>
-          </w:p>
-        </w:tc>
-      </w:tr>
-      <w:tr>
-        <w:tc>
-          <w:tcPr>
-            <w:cnfStyle w:val="001000000000" w:firstRow="0" w:lastRow="0" w:firstColumn="1" w:lastColumn="0" w:oddVBand="0" w:evenVBand="0" w:oddHBand="0" w:evenHBand="0" w:firstRowFirstColumn="0" w:firstRowLastColumn="0" w:lastRowFirstColumn="0" w:lastRowLastColumn="0"/>
-            <w:tcW w:w="1886" w:type="dxa"/>
-          </w:tcPr>
-          <w:p>
-            <w:r>
-              <w:t>Contributor</w:t>
-            </w:r>
-            <w:r>
-              <w:t>e</w:t>
-            </w:r>
-          </w:p>
-        </w:tc>
-        <w:tc>
-          <w:tcPr>
-            <w:tcW w:w="2099" w:type="dxa"/>
-          </w:tcPr>
-          <w:p>
-            <w:pPr>
-              <w:cnfStyle w:val="000000000000" w:firstRow="0" w:lastRow="0" w:firstColumn="0" w:lastColumn="0" w:oddVBand="0" w:evenVBand="0" w:oddHBand="0" w:evenHBand="0" w:firstRowFirstColumn="0" w:firstRowLastColumn="0" w:lastRowFirstColumn="0" w:lastRowLastColumn="0"/>
-            </w:pPr>
-            <w:r>
-              <w:t>Davide Corallo</w:t>
-            </w:r>
-          </w:p>
-        </w:tc>
-        <w:tc>
-          <w:tcPr>
-            <w:tcW w:w="2745" w:type="dxa"/>
+              <w:t>Mario Ciampi</w:t>
+            </w:r>
+          </w:p>
+        </w:tc>
+        <w:tc>
+          <w:tcPr>
+            <w:tcW w:w="2095" w:type="dxa"/>
           </w:tcPr>
           <w:p>
             <w:pPr>
@@ -1832,13 +1982,13 @@
               <w:cnfStyle w:val="000000000000" w:firstRow="0" w:lastRow="0" w:firstColumn="0" w:lastColumn="0" w:oddVBand="0" w:evenVBand="0" w:oddHBand="0" w:evenHBand="0" w:firstRowFirstColumn="0" w:firstRowLastColumn="0" w:lastRowFirstColumn="0" w:lastRowLastColumn="0"/>
             </w:pPr>
             <w:r>
-              <w:t>CSI Piemonte</w:t>
-            </w:r>
-          </w:p>
-        </w:tc>
-        <w:tc>
-          <w:tcPr>
-            <w:tcW w:w="2898" w:type="dxa"/>
+              <w:t>CNR ICAR</w:t>
+            </w:r>
+          </w:p>
+        </w:tc>
+        <w:tc>
+          <w:tcPr>
+            <w:tcW w:w="3285" w:type="dxa"/>
           </w:tcPr>
           <w:p>
             <w:pPr>
@@ -1846,13 +1996,13 @@
               <w:cnfStyle w:val="000000000000" w:firstRow="0" w:lastRow="0" w:firstColumn="0" w:lastColumn="0" w:oddVBand="0" w:evenVBand="0" w:oddHBand="0" w:evenHBand="0" w:firstRowFirstColumn="0" w:firstRowLastColumn="0" w:lastRowFirstColumn="0" w:lastRowLastColumn="0"/>
             </w:pPr>
             <w:r>
-              <w:t>davide.corallo</w:t>
+              <w:t>mario.ciampi</w:t>
             </w:r>
             <w:r>
               <w:t>_at_</w:t>
             </w:r>
             <w:r>
-              <w:t>csi.it</w:t>
+              <w:t>icar.cnr.it</w:t>
             </w:r>
           </w:p>
         </w:tc>

</xml_diff>